<commit_message>
Adicionado informações no arquivo r-quadrado.docx
</commit_message>
<xml_diff>
--- a/r-quadrado.docx
+++ b/r-quadrado.docx
@@ -12,6 +12,7 @@
           <w:szCs w:val="24"/>
         </w:rPr>
       </w:pPr>
+      <w:bookmarkStart w:id="0" w:name="_Hlk134192555"/>
       <w:r>
         <w:rPr>
           <w:b/>
@@ -331,9 +332,22 @@
     </w:p>
     <w:p>
       <w:pPr>
-        <w:ind w:right="0" w:firstLine="0"/>
-      </w:pPr>
-      <w:r>
+        <w:spacing w:line="264" w:lineRule="auto"/>
+        <w:ind w:right="0" w:firstLine="0"/>
+        <w:rPr>
+          <w:b/>
+          <w:bCs/>
+          <w:sz w:val="28"/>
+          <w:szCs w:val="28"/>
+        </w:rPr>
+      </w:pPr>
+      <w:r>
+        <w:rPr>
+          <w:b/>
+          <w:bCs/>
+          <w:sz w:val="28"/>
+          <w:szCs w:val="28"/>
+        </w:rPr>
         <w:t>Exemplo</w:t>
       </w:r>
     </w:p>
@@ -341,12 +355,202 @@
       <w:pPr>
         <w:ind w:right="0" w:firstLine="0"/>
       </w:pPr>
-    </w:p>
-    <w:p>
-      <w:pPr>
-        <w:spacing w:after="218" w:line="259" w:lineRule="auto"/>
-        <w:ind w:right="0" w:firstLine="0"/>
-        <w:jc w:val="left"/>
+      <w:r>
+        <w:t>Suponha que temos um conjunto de dados com as seguintes informações:</w:t>
+      </w:r>
+    </w:p>
+    <w:tbl>
+      <w:tblPr>
+        <w:tblStyle w:val="Tabelacomgrade"/>
+        <w:tblW w:w="0" w:type="auto"/>
+        <w:tblLook w:val="04A0" w:firstRow="1" w:lastRow="0" w:firstColumn="1" w:lastColumn="0" w:noHBand="0" w:noVBand="1"/>
+      </w:tblPr>
+      <w:tblGrid>
+        <w:gridCol w:w="4248"/>
+        <w:gridCol w:w="4248"/>
+      </w:tblGrid>
+      <w:tr>
+        <w:tc>
+          <w:tcPr>
+            <w:tcW w:w="4248" w:type="dxa"/>
+          </w:tcPr>
+          <w:p>
+            <w:pPr>
+              <w:ind w:right="0" w:firstLine="0"/>
+            </w:pPr>
+            <w:r>
+              <w:t>X (variável independente)</w:t>
+            </w:r>
+          </w:p>
+        </w:tc>
+        <w:tc>
+          <w:tcPr>
+            <w:tcW w:w="4248" w:type="dxa"/>
+          </w:tcPr>
+          <w:p>
+            <w:pPr>
+              <w:ind w:right="0" w:firstLine="0"/>
+            </w:pPr>
+            <w:r>
+              <w:t>Y (variável dependente)</w:t>
+            </w:r>
+          </w:p>
+        </w:tc>
+      </w:tr>
+      <w:tr>
+        <w:tc>
+          <w:tcPr>
+            <w:tcW w:w="4248" w:type="dxa"/>
+          </w:tcPr>
+          <w:p>
+            <w:pPr>
+              <w:ind w:right="0" w:firstLine="0"/>
+            </w:pPr>
+            <w:r>
+              <w:t>1</w:t>
+            </w:r>
+          </w:p>
+        </w:tc>
+        <w:tc>
+          <w:tcPr>
+            <w:tcW w:w="4248" w:type="dxa"/>
+          </w:tcPr>
+          <w:p>
+            <w:pPr>
+              <w:ind w:right="0" w:firstLine="0"/>
+            </w:pPr>
+            <w:r>
+              <w:t>5</w:t>
+            </w:r>
+          </w:p>
+        </w:tc>
+      </w:tr>
+      <w:tr>
+        <w:tc>
+          <w:tcPr>
+            <w:tcW w:w="4248" w:type="dxa"/>
+          </w:tcPr>
+          <w:p>
+            <w:pPr>
+              <w:ind w:right="0" w:firstLine="0"/>
+            </w:pPr>
+            <w:r>
+              <w:t>2</w:t>
+            </w:r>
+          </w:p>
+        </w:tc>
+        <w:tc>
+          <w:tcPr>
+            <w:tcW w:w="4248" w:type="dxa"/>
+          </w:tcPr>
+          <w:p>
+            <w:pPr>
+              <w:ind w:right="0" w:firstLine="0"/>
+            </w:pPr>
+            <w:r>
+              <w:t>9</w:t>
+            </w:r>
+          </w:p>
+        </w:tc>
+      </w:tr>
+      <w:tr>
+        <w:tc>
+          <w:tcPr>
+            <w:tcW w:w="4248" w:type="dxa"/>
+          </w:tcPr>
+          <w:p>
+            <w:pPr>
+              <w:ind w:right="0" w:firstLine="0"/>
+            </w:pPr>
+            <w:r>
+              <w:t>3</w:t>
+            </w:r>
+          </w:p>
+        </w:tc>
+        <w:tc>
+          <w:tcPr>
+            <w:tcW w:w="4248" w:type="dxa"/>
+          </w:tcPr>
+          <w:p>
+            <w:pPr>
+              <w:ind w:right="0" w:firstLine="0"/>
+            </w:pPr>
+            <w:r>
+              <w:t>11</w:t>
+            </w:r>
+          </w:p>
+        </w:tc>
+      </w:tr>
+      <w:tr>
+        <w:tc>
+          <w:tcPr>
+            <w:tcW w:w="4248" w:type="dxa"/>
+          </w:tcPr>
+          <w:p>
+            <w:pPr>
+              <w:ind w:right="0" w:firstLine="0"/>
+            </w:pPr>
+            <w:r>
+              <w:t>4</w:t>
+            </w:r>
+          </w:p>
+        </w:tc>
+        <w:tc>
+          <w:tcPr>
+            <w:tcW w:w="4248" w:type="dxa"/>
+          </w:tcPr>
+          <w:p>
+            <w:pPr>
+              <w:ind w:right="0" w:firstLine="0"/>
+            </w:pPr>
+            <w:r>
+              <w:t>15</w:t>
+            </w:r>
+          </w:p>
+        </w:tc>
+      </w:tr>
+      <w:tr>
+        <w:tc>
+          <w:tcPr>
+            <w:tcW w:w="4248" w:type="dxa"/>
+          </w:tcPr>
+          <w:p>
+            <w:pPr>
+              <w:ind w:right="0" w:firstLine="0"/>
+            </w:pPr>
+            <w:r>
+              <w:t>5</w:t>
+            </w:r>
+          </w:p>
+        </w:tc>
+        <w:tc>
+          <w:tcPr>
+            <w:tcW w:w="4248" w:type="dxa"/>
+          </w:tcPr>
+          <w:p>
+            <w:pPr>
+              <w:ind w:right="0" w:firstLine="0"/>
+            </w:pPr>
+            <w:r>
+              <w:t>20</w:t>
+            </w:r>
+          </w:p>
+        </w:tc>
+      </w:tr>
+    </w:tbl>
+    <w:p>
+      <w:pPr>
+        <w:ind w:right="0" w:firstLine="0"/>
+      </w:pPr>
+    </w:p>
+    <w:p>
+      <w:pPr>
+        <w:spacing w:after="218" w:line="259" w:lineRule="auto"/>
+        <w:ind w:right="0" w:firstLine="0"/>
+        <w:jc w:val="left"/>
+        <w:rPr>
+          <w:sz w:val="22"/>
+        </w:rPr>
       </w:pPr>
       <w:r>
         <w:rPr>
@@ -354,7 +558,2599 @@
         </w:rPr>
         <w:t xml:space="preserve"> </w:t>
       </w:r>
-    </w:p>
+      <w:r>
+        <w:rPr>
+          <w:sz w:val="22"/>
+        </w:rPr>
+        <w:t>Para calcular o R-quadrado, precisamos primeiro ajustar um modelo de regressão linear simples para esses dados. A equação do modelo é:</w:t>
+      </w:r>
+    </w:p>
+    <w:p>
+      <w:pPr>
+        <w:spacing w:after="218" w:line="259" w:lineRule="auto"/>
+        <w:ind w:right="0" w:firstLine="0"/>
+        <w:jc w:val="left"/>
+        <w:rPr>
+          <w:sz w:val="22"/>
+        </w:rPr>
+      </w:pPr>
+    </w:p>
+    <w:p>
+      <w:pPr>
+        <w:spacing w:after="218" w:line="259" w:lineRule="auto"/>
+        <w:ind w:right="0" w:firstLine="0"/>
+        <w:jc w:val="left"/>
+      </w:pPr>
+      <m:oMathPara>
+        <m:oMath>
+          <m:r>
+            <w:rPr>
+              <w:rFonts w:ascii="Cambria Math" w:hAnsi="Cambria Math"/>
+            </w:rPr>
+            <m:t>Y=b0+b1×X+ε</m:t>
+          </m:r>
+        </m:oMath>
+      </m:oMathPara>
+    </w:p>
+    <w:p>
+      <w:pPr>
+        <w:spacing w:after="218" w:line="259" w:lineRule="auto"/>
+        <w:ind w:right="0" w:firstLine="0"/>
+        <w:jc w:val="left"/>
+      </w:pPr>
+    </w:p>
+    <w:p>
+      <w:pPr>
+        <w:spacing w:after="218" w:line="259" w:lineRule="auto"/>
+        <w:ind w:right="0" w:firstLine="0"/>
+        <w:jc w:val="left"/>
+      </w:pPr>
+      <w:r>
+        <w:t xml:space="preserve">Onde b0 é a interceptação, b1 é o coeficiente angular (ou inclinação) da linha de regressão, e </w:t>
+      </w:r>
+      <m:oMath>
+        <m:r>
+          <w:rPr>
+            <w:rFonts w:ascii="Cambria Math" w:hAnsi="Cambria Math"/>
+          </w:rPr>
+          <m:t>ε</m:t>
+        </m:r>
+      </m:oMath>
+      <w:r>
+        <w:t xml:space="preserve"> </w:t>
+      </w:r>
+      <w:proofErr w:type="spellStart"/>
+      <w:r>
+        <w:t>é</w:t>
+      </w:r>
+      <w:proofErr w:type="spellEnd"/>
+      <w:r>
+        <w:t xml:space="preserve"> o erro aleatório.</w:t>
+      </w:r>
+    </w:p>
+    <w:p>
+      <w:pPr>
+        <w:spacing w:after="218" w:line="259" w:lineRule="auto"/>
+        <w:ind w:right="0" w:firstLine="0"/>
+        <w:jc w:val="left"/>
+      </w:pPr>
+      <w:r>
+        <w:t>Podemos ajustar o modelo usando a fórmula:</w:t>
+      </w:r>
+    </w:p>
+    <w:p>
+      <w:pPr>
+        <w:spacing w:after="218" w:line="259" w:lineRule="auto"/>
+        <w:ind w:right="0" w:firstLine="0"/>
+        <w:jc w:val="left"/>
+      </w:pPr>
+    </w:p>
+    <w:p>
+      <w:pPr>
+        <w:spacing w:after="218" w:line="259" w:lineRule="auto"/>
+        <w:ind w:right="0" w:firstLine="0"/>
+        <w:jc w:val="left"/>
+      </w:pPr>
+      <m:oMathPara>
+        <m:oMath>
+          <m:r>
+            <w:rPr>
+              <w:rFonts w:ascii="Cambria Math" w:hAnsi="Cambria Math"/>
+            </w:rPr>
+            <w:lastRenderedPageBreak/>
+            <m:t xml:space="preserve">b1= </m:t>
+          </m:r>
+          <m:f>
+            <m:fPr>
+              <m:ctrlPr>
+                <w:rPr>
+                  <w:rFonts w:ascii="Cambria Math" w:hAnsi="Cambria Math"/>
+                  <w:i/>
+                </w:rPr>
+              </m:ctrlPr>
+            </m:fPr>
+            <m:num>
+              <m:d>
+                <m:dPr>
+                  <m:ctrlPr>
+                    <w:rPr>
+                      <w:rFonts w:ascii="Cambria Math" w:hAnsi="Cambria Math"/>
+                      <w:i/>
+                    </w:rPr>
+                  </m:ctrlPr>
+                </m:dPr>
+                <m:e>
+                  <m:r>
+                    <w:rPr>
+                      <w:rFonts w:ascii="Cambria Math" w:hAnsi="Cambria Math"/>
+                    </w:rPr>
+                    <m:t>nΣXY-ΣXΣY</m:t>
+                  </m:r>
+                </m:e>
+              </m:d>
+            </m:num>
+            <m:den>
+              <m:d>
+                <m:dPr>
+                  <m:ctrlPr>
+                    <w:rPr>
+                      <w:rFonts w:ascii="Cambria Math" w:hAnsi="Cambria Math"/>
+                      <w:i/>
+                    </w:rPr>
+                  </m:ctrlPr>
+                </m:dPr>
+                <m:e>
+                  <m:sSup>
+                    <m:sSupPr>
+                      <m:ctrlPr>
+                        <w:rPr>
+                          <w:rFonts w:ascii="Cambria Math" w:hAnsi="Cambria Math"/>
+                          <w:i/>
+                        </w:rPr>
+                      </m:ctrlPr>
+                    </m:sSupPr>
+                    <m:e>
+                      <m:r>
+                        <w:rPr>
+                          <w:rFonts w:ascii="Cambria Math" w:hAnsi="Cambria Math"/>
+                        </w:rPr>
+                        <m:t>nΣX</m:t>
+                      </m:r>
+                    </m:e>
+                    <m:sup>
+                      <m:r>
+                        <w:rPr>
+                          <w:rFonts w:ascii="Cambria Math" w:hAnsi="Cambria Math"/>
+                        </w:rPr>
+                        <m:t>2</m:t>
+                      </m:r>
+                    </m:sup>
+                  </m:sSup>
+                  <m:r>
+                    <w:rPr>
+                      <w:rFonts w:ascii="Cambria Math" w:hAnsi="Cambria Math"/>
+                    </w:rPr>
+                    <m:t>-</m:t>
+                  </m:r>
+                  <m:sSup>
+                    <m:sSupPr>
+                      <m:ctrlPr>
+                        <w:rPr>
+                          <w:rFonts w:ascii="Cambria Math" w:hAnsi="Cambria Math"/>
+                          <w:i/>
+                        </w:rPr>
+                      </m:ctrlPr>
+                    </m:sSupPr>
+                    <m:e>
+                      <m:d>
+                        <m:dPr>
+                          <m:ctrlPr>
+                            <w:rPr>
+                              <w:rFonts w:ascii="Cambria Math" w:hAnsi="Cambria Math"/>
+                              <w:i/>
+                            </w:rPr>
+                          </m:ctrlPr>
+                        </m:dPr>
+                        <m:e>
+                          <m:r>
+                            <w:rPr>
+                              <w:rFonts w:ascii="Cambria Math" w:hAnsi="Cambria Math"/>
+                            </w:rPr>
+                            <m:t>ΣX</m:t>
+                          </m:r>
+                        </m:e>
+                      </m:d>
+                    </m:e>
+                    <m:sup>
+                      <m:r>
+                        <w:rPr>
+                          <w:rFonts w:ascii="Cambria Math" w:hAnsi="Cambria Math"/>
+                        </w:rPr>
+                        <m:t>2</m:t>
+                      </m:r>
+                    </m:sup>
+                  </m:sSup>
+                </m:e>
+              </m:d>
+            </m:den>
+          </m:f>
+          <m:r>
+            <w:rPr>
+              <w:rFonts w:ascii="Cambria Math" w:hAnsi="Cambria Math"/>
+            </w:rPr>
+            <w:br/>
+          </m:r>
+        </m:oMath>
+        <m:oMath>
+          <m:r>
+            <w:rPr>
+              <w:rFonts w:ascii="Cambria Math" w:hAnsi="Cambria Math"/>
+            </w:rPr>
+            <m:t xml:space="preserve">b0= </m:t>
+          </m:r>
+          <m:f>
+            <m:fPr>
+              <m:ctrlPr>
+                <w:rPr>
+                  <w:rFonts w:ascii="Cambria Math" w:hAnsi="Cambria Math"/>
+                  <w:i/>
+                </w:rPr>
+              </m:ctrlPr>
+            </m:fPr>
+            <m:num>
+              <m:d>
+                <m:dPr>
+                  <m:ctrlPr>
+                    <w:rPr>
+                      <w:rFonts w:ascii="Cambria Math" w:hAnsi="Cambria Math"/>
+                      <w:i/>
+                    </w:rPr>
+                  </m:ctrlPr>
+                </m:dPr>
+                <m:e>
+                  <m:r>
+                    <m:rPr>
+                      <m:sty m:val="p"/>
+                    </m:rPr>
+                    <w:rPr>
+                      <w:rFonts w:ascii="Cambria Math" w:hAnsi="Cambria Math"/>
+                    </w:rPr>
+                    <m:t>Σ</m:t>
+                  </m:r>
+                  <m:r>
+                    <w:rPr>
+                      <w:rFonts w:ascii="Cambria Math" w:hAnsi="Cambria Math"/>
+                    </w:rPr>
+                    <m:t>Y-b1</m:t>
+                  </m:r>
+                  <m:r>
+                    <m:rPr>
+                      <m:sty m:val="p"/>
+                    </m:rPr>
+                    <w:rPr>
+                      <w:rFonts w:ascii="Cambria Math" w:hAnsi="Cambria Math"/>
+                    </w:rPr>
+                    <m:t>Σ</m:t>
+                  </m:r>
+                  <m:r>
+                    <w:rPr>
+                      <w:rFonts w:ascii="Cambria Math" w:hAnsi="Cambria Math"/>
+                    </w:rPr>
+                    <m:t>X</m:t>
+                  </m:r>
+                </m:e>
+              </m:d>
+            </m:num>
+            <m:den>
+              <m:r>
+                <w:rPr>
+                  <w:rFonts w:ascii="Cambria Math" w:hAnsi="Cambria Math"/>
+                </w:rPr>
+                <m:t>n</m:t>
+              </m:r>
+            </m:den>
+          </m:f>
+        </m:oMath>
+      </m:oMathPara>
+    </w:p>
+    <w:p>
+      <w:pPr>
+        <w:spacing w:after="218" w:line="259" w:lineRule="auto"/>
+        <w:ind w:right="0" w:firstLine="851"/>
+      </w:pPr>
+      <w:r>
+        <w:t xml:space="preserve">Onde n é o número de observações, </w:t>
+      </w:r>
+      <m:oMath>
+        <m:r>
+          <m:rPr>
+            <m:sty m:val="p"/>
+          </m:rPr>
+          <w:rPr>
+            <w:rFonts w:ascii="Cambria Math" w:hAnsi="Cambria Math"/>
+          </w:rPr>
+          <m:t>Σ</m:t>
+        </m:r>
+      </m:oMath>
+      <w:r>
+        <w:t xml:space="preserve"> sinifica somatório (ou soma), </w:t>
+      </w:r>
+      <m:oMath>
+        <m:r>
+          <m:rPr>
+            <m:sty m:val="p"/>
+          </m:rPr>
+          <w:rPr>
+            <w:rFonts w:ascii="Cambria Math" w:hAnsi="Cambria Math"/>
+          </w:rPr>
+          <m:t>Σ</m:t>
+        </m:r>
+        <m:r>
+          <w:rPr>
+            <w:rFonts w:ascii="Cambria Math" w:hAnsi="Cambria Math"/>
+          </w:rPr>
+          <m:t>XY</m:t>
+        </m:r>
+      </m:oMath>
+      <w:r>
+        <w:t xml:space="preserve">é a soma dos produtos entre X e Y, </w:t>
+      </w:r>
+      <m:oMath>
+        <m:r>
+          <m:rPr>
+            <m:sty m:val="p"/>
+          </m:rPr>
+          <w:rPr>
+            <w:rFonts w:ascii="Cambria Math" w:hAnsi="Cambria Math"/>
+          </w:rPr>
+          <m:t>Σ</m:t>
+        </m:r>
+        <m:r>
+          <w:rPr>
+            <w:rFonts w:ascii="Cambria Math" w:hAnsi="Cambria Math"/>
+          </w:rPr>
+          <m:t>X</m:t>
+        </m:r>
+      </m:oMath>
+      <w:r>
+        <w:t xml:space="preserve">é a soma dos valores de X e </w:t>
+      </w:r>
+      <m:oMath>
+        <m:r>
+          <m:rPr>
+            <m:sty m:val="p"/>
+          </m:rPr>
+          <w:rPr>
+            <w:rFonts w:ascii="Cambria Math" w:hAnsi="Cambria Math"/>
+          </w:rPr>
+          <m:t>Σ</m:t>
+        </m:r>
+        <m:r>
+          <w:rPr>
+            <w:rFonts w:ascii="Cambria Math" w:hAnsi="Cambria Math"/>
+          </w:rPr>
+          <m:t>Y</m:t>
+        </m:r>
+      </m:oMath>
+      <w:r>
+        <w:t>é a soma dos valores de Y.</w:t>
+      </w:r>
+    </w:p>
+    <w:p>
+      <w:pPr>
+        <w:spacing w:after="218" w:line="259" w:lineRule="auto"/>
+        <w:ind w:right="0" w:firstLine="0"/>
+        <w:jc w:val="left"/>
+      </w:pPr>
+      <w:r>
+        <w:t>Substituindo os valores na fórmula, obtemos:</w:t>
+      </w:r>
+    </w:p>
+    <w:p>
+      <w:pPr>
+        <w:spacing w:after="218" w:line="259" w:lineRule="auto"/>
+        <w:ind w:right="0" w:firstLine="0"/>
+        <w:jc w:val="left"/>
+      </w:pPr>
+    </w:p>
+    <w:p>
+      <w:pPr>
+        <w:spacing w:after="218" w:line="259" w:lineRule="auto"/>
+        <w:ind w:right="0" w:firstLine="0"/>
+        <w:jc w:val="left"/>
+      </w:pPr>
+      <m:oMathPara>
+        <m:oMath>
+          <m:r>
+            <w:rPr>
+              <w:rFonts w:ascii="Cambria Math" w:hAnsi="Cambria Math"/>
+            </w:rPr>
+            <m:t>n=5</m:t>
+          </m:r>
+          <m:r>
+            <w:rPr>
+              <w:rFonts w:ascii="Cambria Math" w:hAnsi="Cambria Math"/>
+            </w:rPr>
+            <w:br/>
+          </m:r>
+        </m:oMath>
+        <m:oMath>
+          <m:r>
+            <m:rPr>
+              <m:sty m:val="p"/>
+            </m:rPr>
+            <w:rPr>
+              <w:rFonts w:ascii="Cambria Math" w:hAnsi="Cambria Math"/>
+            </w:rPr>
+            <m:t>Σ</m:t>
+          </m:r>
+          <m:r>
+            <m:rPr>
+              <m:sty m:val="p"/>
+            </m:rPr>
+            <w:rPr>
+              <w:rFonts w:ascii="Cambria Math" w:hAnsi="Cambria Math"/>
+            </w:rPr>
+            <m:t>X</m:t>
+          </m:r>
+          <m:r>
+            <w:rPr>
+              <w:rFonts w:ascii="Cambria Math" w:hAnsi="Cambria Math"/>
+            </w:rPr>
+            <m:t>=15</m:t>
+          </m:r>
+          <m:r>
+            <w:rPr>
+              <w:rFonts w:ascii="Cambria Math" w:hAnsi="Cambria Math"/>
+            </w:rPr>
+            <w:br/>
+          </m:r>
+        </m:oMath>
+        <m:oMath>
+          <m:r>
+            <m:rPr>
+              <m:sty m:val="p"/>
+            </m:rPr>
+            <w:rPr>
+              <w:rFonts w:ascii="Cambria Math" w:hAnsi="Cambria Math"/>
+            </w:rPr>
+            <m:t>Σ</m:t>
+          </m:r>
+          <m:r>
+            <m:rPr>
+              <m:sty m:val="p"/>
+            </m:rPr>
+            <w:rPr>
+              <w:rFonts w:ascii="Cambria Math" w:hAnsi="Cambria Math"/>
+            </w:rPr>
+            <m:t>Y</m:t>
+          </m:r>
+          <m:r>
+            <w:rPr>
+              <w:rFonts w:ascii="Cambria Math" w:hAnsi="Cambria Math"/>
+            </w:rPr>
+            <m:t>=60</m:t>
+          </m:r>
+          <m:r>
+            <w:rPr>
+              <w:rFonts w:ascii="Cambria Math" w:hAnsi="Cambria Math"/>
+            </w:rPr>
+            <w:br/>
+          </m:r>
+        </m:oMath>
+        <m:oMath>
+          <m:r>
+            <m:rPr>
+              <m:sty m:val="p"/>
+            </m:rPr>
+            <w:rPr>
+              <w:rFonts w:ascii="Cambria Math" w:hAnsi="Cambria Math"/>
+            </w:rPr>
+            <m:t>Σ</m:t>
+          </m:r>
+          <m:r>
+            <w:rPr>
+              <w:rFonts w:ascii="Cambria Math" w:hAnsi="Cambria Math"/>
+            </w:rPr>
+            <m:t>XY=205</m:t>
+          </m:r>
+          <m:r>
+            <w:rPr>
+              <w:rFonts w:ascii="Cambria Math" w:hAnsi="Cambria Math"/>
+            </w:rPr>
+            <w:br/>
+          </m:r>
+        </m:oMath>
+        <m:oMath>
+          <m:sSup>
+            <m:sSupPr>
+              <m:ctrlPr>
+                <w:rPr>
+                  <w:rFonts w:ascii="Cambria Math" w:hAnsi="Cambria Math"/>
+                </w:rPr>
+              </m:ctrlPr>
+            </m:sSupPr>
+            <m:e>
+              <m:r>
+                <m:rPr>
+                  <m:sty m:val="p"/>
+                </m:rPr>
+                <w:rPr>
+                  <w:rFonts w:ascii="Cambria Math" w:hAnsi="Cambria Math"/>
+                </w:rPr>
+                <m:t>Σ</m:t>
+              </m:r>
+              <m:r>
+                <w:rPr>
+                  <w:rFonts w:ascii="Cambria Math" w:hAnsi="Cambria Math"/>
+                </w:rPr>
+                <m:t>X</m:t>
+              </m:r>
+            </m:e>
+            <m:sup>
+              <m:r>
+                <w:rPr>
+                  <w:rFonts w:ascii="Cambria Math" w:hAnsi="Cambria Math"/>
+                </w:rPr>
+                <m:t>2</m:t>
+              </m:r>
+            </m:sup>
+          </m:sSup>
+          <m:r>
+            <w:rPr>
+              <w:rFonts w:ascii="Cambria Math" w:hAnsi="Cambria Math"/>
+            </w:rPr>
+            <m:t>=55</m:t>
+          </m:r>
+          <m:r>
+            <w:rPr>
+              <w:rFonts w:ascii="Cambria Math" w:hAnsi="Cambria Math"/>
+            </w:rPr>
+            <w:br/>
+          </m:r>
+        </m:oMath>
+        <m:oMath>
+          <m:r>
+            <w:rPr>
+              <w:rFonts w:ascii="Cambria Math" w:hAnsi="Cambria Math"/>
+            </w:rPr>
+            <m:t>b1=</m:t>
+          </m:r>
+          <m:f>
+            <m:fPr>
+              <m:ctrlPr>
+                <w:rPr>
+                  <w:rFonts w:ascii="Cambria Math" w:hAnsi="Cambria Math"/>
+                  <w:i/>
+                </w:rPr>
+              </m:ctrlPr>
+            </m:fPr>
+            <m:num>
+              <m:d>
+                <m:dPr>
+                  <m:ctrlPr>
+                    <w:rPr>
+                      <w:rFonts w:ascii="Cambria Math" w:hAnsi="Cambria Math"/>
+                      <w:i/>
+                    </w:rPr>
+                  </m:ctrlPr>
+                </m:dPr>
+                <m:e>
+                  <m:r>
+                    <w:rPr>
+                      <w:rFonts w:ascii="Cambria Math" w:hAnsi="Cambria Math"/>
+                    </w:rPr>
+                    <m:t>5×205-15×60</m:t>
+                  </m:r>
+                </m:e>
+              </m:d>
+            </m:num>
+            <m:den>
+              <m:d>
+                <m:dPr>
+                  <m:ctrlPr>
+                    <w:rPr>
+                      <w:rFonts w:ascii="Cambria Math" w:hAnsi="Cambria Math"/>
+                      <w:i/>
+                    </w:rPr>
+                  </m:ctrlPr>
+                </m:dPr>
+                <m:e>
+                  <m:r>
+                    <w:rPr>
+                      <w:rFonts w:ascii="Cambria Math" w:hAnsi="Cambria Math"/>
+                    </w:rPr>
+                    <m:t>5×55-</m:t>
+                  </m:r>
+                  <m:sSup>
+                    <m:sSupPr>
+                      <m:ctrlPr>
+                        <w:rPr>
+                          <w:rFonts w:ascii="Cambria Math" w:hAnsi="Cambria Math"/>
+                          <w:i/>
+                        </w:rPr>
+                      </m:ctrlPr>
+                    </m:sSupPr>
+                    <m:e>
+                      <m:r>
+                        <w:rPr>
+                          <w:rFonts w:ascii="Cambria Math" w:hAnsi="Cambria Math"/>
+                        </w:rPr>
+                        <m:t>15</m:t>
+                      </m:r>
+                    </m:e>
+                    <m:sup>
+                      <m:r>
+                        <w:rPr>
+                          <w:rFonts w:ascii="Cambria Math" w:hAnsi="Cambria Math"/>
+                        </w:rPr>
+                        <m:t>2</m:t>
+                      </m:r>
+                    </m:sup>
+                  </m:sSup>
+                </m:e>
+              </m:d>
+            </m:den>
+          </m:f>
+          <m:r>
+            <w:rPr>
+              <w:rFonts w:ascii="Cambria Math" w:hAnsi="Cambria Math"/>
+            </w:rPr>
+            <m:t>=2.6</m:t>
+          </m:r>
+          <m:r>
+            <w:rPr>
+              <w:rFonts w:ascii="Cambria Math" w:hAnsi="Cambria Math"/>
+            </w:rPr>
+            <w:br/>
+          </m:r>
+        </m:oMath>
+        <m:oMath>
+          <m:r>
+            <w:rPr>
+              <w:rFonts w:ascii="Cambria Math" w:hAnsi="Cambria Math"/>
+            </w:rPr>
+            <m:t>b0=</m:t>
+          </m:r>
+          <m:f>
+            <m:fPr>
+              <m:ctrlPr>
+                <w:rPr>
+                  <w:rFonts w:ascii="Cambria Math" w:hAnsi="Cambria Math"/>
+                  <w:i/>
+                </w:rPr>
+              </m:ctrlPr>
+            </m:fPr>
+            <m:num>
+              <m:d>
+                <m:dPr>
+                  <m:ctrlPr>
+                    <w:rPr>
+                      <w:rFonts w:ascii="Cambria Math" w:hAnsi="Cambria Math"/>
+                      <w:i/>
+                    </w:rPr>
+                  </m:ctrlPr>
+                </m:dPr>
+                <m:e>
+                  <m:r>
+                    <w:rPr>
+                      <w:rFonts w:ascii="Cambria Math" w:hAnsi="Cambria Math"/>
+                    </w:rPr>
+                    <m:t>60-2.6×15</m:t>
+                  </m:r>
+                </m:e>
+              </m:d>
+            </m:num>
+            <m:den>
+              <m:r>
+                <w:rPr>
+                  <w:rFonts w:ascii="Cambria Math" w:hAnsi="Cambria Math"/>
+                </w:rPr>
+                <m:t>5</m:t>
+              </m:r>
+            </m:den>
+          </m:f>
+          <m:r>
+            <w:rPr>
+              <w:rFonts w:ascii="Cambria Math" w:hAnsi="Cambria Math"/>
+            </w:rPr>
+            <m:t>=0.2</m:t>
+          </m:r>
+        </m:oMath>
+      </m:oMathPara>
+    </w:p>
+    <w:p>
+      <w:pPr>
+        <w:spacing w:after="218" w:line="259" w:lineRule="auto"/>
+        <w:ind w:right="0" w:firstLine="0"/>
+        <w:jc w:val="left"/>
+      </w:pPr>
+    </w:p>
+    <w:p>
+      <w:pPr>
+        <w:spacing w:after="218" w:line="259" w:lineRule="auto"/>
+        <w:ind w:right="0" w:firstLine="0"/>
+        <w:jc w:val="left"/>
+      </w:pPr>
+      <w:r>
+        <w:t>Portanto, a equação do modelo é:</w:t>
+      </w:r>
+    </w:p>
+    <w:p>
+      <w:pPr>
+        <w:spacing w:after="218" w:line="259" w:lineRule="auto"/>
+        <w:ind w:right="0" w:firstLine="0"/>
+        <w:jc w:val="left"/>
+      </w:pPr>
+    </w:p>
+    <w:p>
+      <w:pPr>
+        <w:spacing w:after="218" w:line="259" w:lineRule="auto"/>
+        <w:ind w:right="0" w:firstLine="0"/>
+        <w:jc w:val="left"/>
+      </w:pPr>
+      <m:oMathPara>
+        <m:oMath>
+          <m:r>
+            <w:rPr>
+              <w:rFonts w:ascii="Cambria Math" w:hAnsi="Cambria Math"/>
+            </w:rPr>
+            <m:t>Y=0.2+2.6×x+ε</m:t>
+          </m:r>
+        </m:oMath>
+      </m:oMathPara>
+    </w:p>
+    <w:p>
+      <w:pPr>
+        <w:spacing w:after="218" w:line="259" w:lineRule="auto"/>
+        <w:ind w:right="0" w:firstLine="0"/>
+        <w:jc w:val="left"/>
+      </w:pPr>
+    </w:p>
+    <w:p>
+      <w:pPr>
+        <w:spacing w:after="218" w:line="259" w:lineRule="auto"/>
+        <w:ind w:right="0" w:firstLine="0"/>
+        <w:jc w:val="left"/>
+      </w:pPr>
+      <w:r>
+        <w:t>Agora podemos calcular o R-quadrado. A fórmula do R-quadrado é:</w:t>
+      </w:r>
+    </w:p>
+    <w:p>
+      <w:pPr>
+        <w:spacing w:after="218" w:line="259" w:lineRule="auto"/>
+        <w:ind w:right="0" w:firstLine="0"/>
+        <w:jc w:val="left"/>
+      </w:pPr>
+    </w:p>
+    <w:p>
+      <w:pPr>
+        <w:spacing w:after="218" w:line="259" w:lineRule="auto"/>
+        <w:ind w:right="0" w:firstLine="0"/>
+        <w:jc w:val="left"/>
+      </w:pPr>
+      <m:oMathPara>
+        <m:oMath>
+          <m:sSup>
+            <m:sSupPr>
+              <m:ctrlPr>
+                <w:rPr>
+                  <w:rFonts w:ascii="Cambria Math" w:hAnsi="Cambria Math"/>
+                  <w:i/>
+                </w:rPr>
+              </m:ctrlPr>
+            </m:sSupPr>
+            <m:e>
+              <m:r>
+                <w:rPr>
+                  <w:rFonts w:ascii="Cambria Math" w:hAnsi="Cambria Math"/>
+                </w:rPr>
+                <m:t>R</m:t>
+              </m:r>
+            </m:e>
+            <m:sup>
+              <m:r>
+                <w:rPr>
+                  <w:rFonts w:ascii="Cambria Math" w:hAnsi="Cambria Math"/>
+                </w:rPr>
+                <m:t>2</m:t>
+              </m:r>
+            </m:sup>
+          </m:sSup>
+          <m:r>
+            <w:rPr>
+              <w:rFonts w:ascii="Cambria Math" w:hAnsi="Cambria Math"/>
+            </w:rPr>
+            <m:t>=1-</m:t>
+          </m:r>
+          <m:d>
+            <m:dPr>
+              <m:ctrlPr>
+                <w:rPr>
+                  <w:rFonts w:ascii="Cambria Math" w:hAnsi="Cambria Math"/>
+                  <w:i/>
+                </w:rPr>
+              </m:ctrlPr>
+            </m:dPr>
+            <m:e>
+              <m:f>
+                <m:fPr>
+                  <m:ctrlPr>
+                    <w:rPr>
+                      <w:rFonts w:ascii="Cambria Math" w:hAnsi="Cambria Math"/>
+                      <w:i/>
+                    </w:rPr>
+                  </m:ctrlPr>
+                </m:fPr>
+                <m:num>
+                  <m:r>
+                    <w:rPr>
+                      <w:rFonts w:ascii="Cambria Math" w:hAnsi="Cambria Math"/>
+                    </w:rPr>
+                    <m:t>SQres</m:t>
+                  </m:r>
+                </m:num>
+                <m:den>
+                  <m:r>
+                    <w:rPr>
+                      <w:rFonts w:ascii="Cambria Math" w:hAnsi="Cambria Math"/>
+                    </w:rPr>
+                    <m:t>SQtotal</m:t>
+                  </m:r>
+                </m:den>
+              </m:f>
+            </m:e>
+          </m:d>
+        </m:oMath>
+      </m:oMathPara>
+    </w:p>
+    <w:p>
+      <w:pPr>
+        <w:spacing w:after="218" w:line="259" w:lineRule="auto"/>
+        <w:ind w:right="0" w:firstLine="0"/>
+        <w:jc w:val="left"/>
+      </w:pPr>
+    </w:p>
+    <w:p>
+      <w:pPr>
+        <w:spacing w:after="218" w:line="259" w:lineRule="auto"/>
+        <w:ind w:right="0" w:firstLine="851"/>
+      </w:pPr>
+      <w:r>
+        <w:t>Onde SQres é a soma dos quadrados dos resíduos (ou erros), e SQtotal é a soma total dos quadrados.</w:t>
+      </w:r>
+    </w:p>
+    <w:p>
+      <w:pPr>
+        <w:spacing w:after="218" w:line="259" w:lineRule="auto"/>
+        <w:ind w:right="0" w:firstLine="0"/>
+        <w:jc w:val="left"/>
+      </w:pPr>
+      <w:r>
+        <w:t>Podemos calcular a soma total dos quadrados como:</w:t>
+      </w:r>
+    </w:p>
+    <w:p>
+      <w:pPr>
+        <w:spacing w:after="218" w:line="259" w:lineRule="auto"/>
+        <w:ind w:right="0" w:firstLine="0"/>
+        <w:jc w:val="left"/>
+      </w:pPr>
+    </w:p>
+    <w:p>
+      <w:pPr>
+        <w:spacing w:after="218" w:line="259" w:lineRule="auto"/>
+        <w:ind w:right="0" w:firstLine="0"/>
+        <w:jc w:val="left"/>
+      </w:pPr>
+      <m:oMathPara>
+        <m:oMath>
+          <m:r>
+            <w:rPr>
+              <w:rFonts w:ascii="Cambria Math" w:hAnsi="Cambria Math"/>
+            </w:rPr>
+            <w:lastRenderedPageBreak/>
+            <m:t>SQtotal=</m:t>
+          </m:r>
+          <m:sSup>
+            <m:sSupPr>
+              <m:ctrlPr>
+                <w:rPr>
+                  <w:rFonts w:ascii="Cambria Math" w:hAnsi="Cambria Math"/>
+                </w:rPr>
+              </m:ctrlPr>
+            </m:sSupPr>
+            <m:e>
+              <m:r>
+                <m:rPr>
+                  <m:sty m:val="p"/>
+                </m:rPr>
+                <w:rPr>
+                  <w:rFonts w:ascii="Cambria Math" w:hAnsi="Cambria Math"/>
+                </w:rPr>
+                <m:t>Σ</m:t>
+              </m:r>
+              <m:d>
+                <m:dPr>
+                  <m:ctrlPr>
+                    <w:rPr>
+                      <w:rFonts w:ascii="Cambria Math" w:hAnsi="Cambria Math"/>
+                      <w:i/>
+                    </w:rPr>
+                  </m:ctrlPr>
+                </m:dPr>
+                <m:e>
+                  <m:sSub>
+                    <m:sSubPr>
+                      <m:ctrlPr>
+                        <w:rPr>
+                          <w:rFonts w:ascii="Cambria Math" w:hAnsi="Cambria Math"/>
+                          <w:i/>
+                        </w:rPr>
+                      </m:ctrlPr>
+                    </m:sSubPr>
+                    <m:e>
+                      <m:r>
+                        <w:rPr>
+                          <w:rFonts w:ascii="Cambria Math" w:hAnsi="Cambria Math"/>
+                        </w:rPr>
+                        <m:t>Y</m:t>
+                      </m:r>
+                    </m:e>
+                    <m:sub>
+                      <m:r>
+                        <w:rPr>
+                          <w:rFonts w:ascii="Cambria Math" w:hAnsi="Cambria Math"/>
+                        </w:rPr>
+                        <m:t>i</m:t>
+                      </m:r>
+                    </m:sub>
+                  </m:sSub>
+                  <m:r>
+                    <w:rPr>
+                      <w:rFonts w:ascii="Cambria Math" w:hAnsi="Cambria Math"/>
+                    </w:rPr>
+                    <m:t>-</m:t>
+                  </m:r>
+                  <m:sSub>
+                    <m:sSubPr>
+                      <m:ctrlPr>
+                        <w:rPr>
+                          <w:rFonts w:ascii="Cambria Math" w:hAnsi="Cambria Math"/>
+                          <w:i/>
+                        </w:rPr>
+                      </m:ctrlPr>
+                    </m:sSubPr>
+                    <m:e>
+                      <m:r>
+                        <w:rPr>
+                          <w:rFonts w:ascii="Cambria Math" w:hAnsi="Cambria Math"/>
+                        </w:rPr>
+                        <m:t>Y</m:t>
+                      </m:r>
+                    </m:e>
+                    <m:sub>
+                      <m:r>
+                        <w:rPr>
+                          <w:rFonts w:ascii="Cambria Math" w:hAnsi="Cambria Math"/>
+                        </w:rPr>
+                        <m:t>m</m:t>
+                      </m:r>
+                    </m:sub>
+                  </m:sSub>
+                </m:e>
+              </m:d>
+            </m:e>
+            <m:sup>
+              <m:r>
+                <w:rPr>
+                  <w:rFonts w:ascii="Cambria Math" w:hAnsi="Cambria Math"/>
+                </w:rPr>
+                <m:t>2</m:t>
+              </m:r>
+            </m:sup>
+          </m:sSup>
+        </m:oMath>
+      </m:oMathPara>
+    </w:p>
+    <w:p>
+      <w:pPr>
+        <w:spacing w:after="218" w:line="259" w:lineRule="auto"/>
+        <w:ind w:right="0" w:firstLine="0"/>
+        <w:jc w:val="left"/>
+      </w:pPr>
+      <w:r>
+        <w:t>Onde Y</w:t>
+      </w:r>
+      <w:r>
+        <w:rPr>
+          <w:vertAlign w:val="subscript"/>
+        </w:rPr>
+        <w:t xml:space="preserve">i </w:t>
+      </w:r>
+      <w:r>
+        <w:t>é a observação i de Y e Y</w:t>
+      </w:r>
+      <w:r>
+        <w:rPr>
+          <w:vertAlign w:val="subscript"/>
+        </w:rPr>
+        <w:t>m</w:t>
+      </w:r>
+      <w:r>
+        <w:t xml:space="preserve"> é a média dos valores do Y.</w:t>
+      </w:r>
+    </w:p>
+    <w:p>
+      <w:pPr>
+        <w:spacing w:after="218" w:line="259" w:lineRule="auto"/>
+        <w:ind w:right="0" w:firstLine="0"/>
+        <w:jc w:val="left"/>
+      </w:pPr>
+      <w:r>
+        <w:t>Calculando:</w:t>
+      </w:r>
+    </w:p>
+    <w:p>
+      <w:pPr>
+        <w:spacing w:after="218" w:line="259" w:lineRule="auto"/>
+        <w:ind w:right="0" w:firstLine="0"/>
+        <w:jc w:val="left"/>
+      </w:pPr>
+    </w:p>
+    <w:p>
+      <w:pPr>
+        <w:spacing w:after="218" w:line="259" w:lineRule="auto"/>
+        <w:ind w:right="0" w:firstLine="0"/>
+        <w:jc w:val="left"/>
+        <w:rPr>
+          <w:vertAlign w:val="subscript"/>
+        </w:rPr>
+      </w:pPr>
+      <m:oMathPara>
+        <m:oMath>
+          <m:sSub>
+            <m:sSubPr>
+              <m:ctrlPr>
+                <w:rPr>
+                  <w:rFonts w:ascii="Cambria Math" w:hAnsi="Cambria Math"/>
+                  <w:i/>
+                  <w:vertAlign w:val="subscript"/>
+                </w:rPr>
+              </m:ctrlPr>
+            </m:sSubPr>
+            <m:e>
+              <m:r>
+                <w:rPr>
+                  <w:rFonts w:ascii="Cambria Math" w:hAnsi="Cambria Math"/>
+                  <w:vertAlign w:val="subscript"/>
+                </w:rPr>
+                <m:t>Y</m:t>
+              </m:r>
+            </m:e>
+            <m:sub>
+              <m:r>
+                <w:rPr>
+                  <w:rFonts w:ascii="Cambria Math" w:hAnsi="Cambria Math"/>
+                  <w:vertAlign w:val="subscript"/>
+                </w:rPr>
+                <m:t>m</m:t>
+              </m:r>
+            </m:sub>
+          </m:sSub>
+          <m:r>
+            <w:rPr>
+              <w:rFonts w:ascii="Cambria Math" w:hAnsi="Cambria Math"/>
+              <w:vertAlign w:val="subscript"/>
+            </w:rPr>
+            <m:t xml:space="preserve">= </m:t>
+          </m:r>
+          <m:f>
+            <m:fPr>
+              <m:ctrlPr>
+                <w:rPr>
+                  <w:rFonts w:ascii="Cambria Math" w:hAnsi="Cambria Math"/>
+                  <w:vertAlign w:val="subscript"/>
+                </w:rPr>
+              </m:ctrlPr>
+            </m:fPr>
+            <m:num>
+              <m:r>
+                <m:rPr>
+                  <m:sty m:val="p"/>
+                </m:rPr>
+                <w:rPr>
+                  <w:rFonts w:ascii="Cambria Math" w:hAnsi="Cambria Math"/>
+                  <w:vertAlign w:val="subscript"/>
+                </w:rPr>
+                <m:t>Σ</m:t>
+              </m:r>
+              <m:r>
+                <w:rPr>
+                  <w:rFonts w:ascii="Cambria Math" w:hAnsi="Cambria Math"/>
+                  <w:vertAlign w:val="subscript"/>
+                </w:rPr>
+                <m:t>Y</m:t>
+              </m:r>
+            </m:num>
+            <m:den>
+              <m:r>
+                <w:rPr>
+                  <w:rFonts w:ascii="Cambria Math" w:hAnsi="Cambria Math"/>
+                  <w:vertAlign w:val="subscript"/>
+                </w:rPr>
+                <m:t>n</m:t>
+              </m:r>
+            </m:den>
+          </m:f>
+          <m:r>
+            <w:rPr>
+              <w:rFonts w:ascii="Cambria Math" w:hAnsi="Cambria Math"/>
+              <w:vertAlign w:val="subscript"/>
+            </w:rPr>
+            <m:t>=</m:t>
+          </m:r>
+          <m:f>
+            <m:fPr>
+              <m:ctrlPr>
+                <w:rPr>
+                  <w:rFonts w:ascii="Cambria Math" w:hAnsi="Cambria Math"/>
+                  <w:i/>
+                  <w:vertAlign w:val="subscript"/>
+                </w:rPr>
+              </m:ctrlPr>
+            </m:fPr>
+            <m:num>
+              <m:r>
+                <w:rPr>
+                  <w:rFonts w:ascii="Cambria Math" w:hAnsi="Cambria Math"/>
+                  <w:vertAlign w:val="subscript"/>
+                </w:rPr>
+                <m:t>60</m:t>
+              </m:r>
+            </m:num>
+            <m:den>
+              <m:r>
+                <w:rPr>
+                  <w:rFonts w:ascii="Cambria Math" w:hAnsi="Cambria Math"/>
+                  <w:vertAlign w:val="subscript"/>
+                </w:rPr>
+                <m:t>5</m:t>
+              </m:r>
+            </m:den>
+          </m:f>
+          <m:r>
+            <w:rPr>
+              <w:rFonts w:ascii="Cambria Math" w:hAnsi="Cambria Math"/>
+              <w:vertAlign w:val="subscript"/>
+            </w:rPr>
+            <m:t>=12</m:t>
+          </m:r>
+          <m:r>
+            <w:rPr>
+              <w:rFonts w:ascii="Cambria Math" w:hAnsi="Cambria Math"/>
+              <w:vertAlign w:val="subscript"/>
+            </w:rPr>
+            <w:br/>
+          </m:r>
+        </m:oMath>
+        <m:oMath>
+          <m:r>
+            <w:rPr>
+              <w:rFonts w:ascii="Cambria Math" w:hAnsi="Cambria Math"/>
+              <w:vertAlign w:val="subscript"/>
+            </w:rPr>
+            <m:t xml:space="preserve">SQtotal= </m:t>
+          </m:r>
+          <m:sSup>
+            <m:sSupPr>
+              <m:ctrlPr>
+                <w:rPr>
+                  <w:rFonts w:ascii="Cambria Math" w:hAnsi="Cambria Math"/>
+                  <w:i/>
+                  <w:vertAlign w:val="subscript"/>
+                </w:rPr>
+              </m:ctrlPr>
+            </m:sSupPr>
+            <m:e>
+              <m:d>
+                <m:dPr>
+                  <m:ctrlPr>
+                    <w:rPr>
+                      <w:rFonts w:ascii="Cambria Math" w:hAnsi="Cambria Math"/>
+                      <w:i/>
+                      <w:vertAlign w:val="subscript"/>
+                    </w:rPr>
+                  </m:ctrlPr>
+                </m:dPr>
+                <m:e>
+                  <m:r>
+                    <w:rPr>
+                      <w:rFonts w:ascii="Cambria Math" w:hAnsi="Cambria Math"/>
+                      <w:vertAlign w:val="subscript"/>
+                    </w:rPr>
+                    <m:t>5-12</m:t>
+                  </m:r>
+                </m:e>
+              </m:d>
+            </m:e>
+            <m:sup>
+              <m:r>
+                <w:rPr>
+                  <w:rFonts w:ascii="Cambria Math" w:hAnsi="Cambria Math"/>
+                  <w:vertAlign w:val="subscript"/>
+                </w:rPr>
+                <m:t>2</m:t>
+              </m:r>
+            </m:sup>
+          </m:sSup>
+          <m:r>
+            <w:rPr>
+              <w:rFonts w:ascii="Cambria Math" w:hAnsi="Cambria Math"/>
+              <w:vertAlign w:val="subscript"/>
+            </w:rPr>
+            <m:t>+</m:t>
+          </m:r>
+          <m:sSup>
+            <m:sSupPr>
+              <m:ctrlPr>
+                <w:rPr>
+                  <w:rFonts w:ascii="Cambria Math" w:hAnsi="Cambria Math"/>
+                  <w:i/>
+                  <w:vertAlign w:val="subscript"/>
+                </w:rPr>
+              </m:ctrlPr>
+            </m:sSupPr>
+            <m:e>
+              <m:r>
+                <w:rPr>
+                  <w:rFonts w:ascii="Cambria Math" w:hAnsi="Cambria Math"/>
+                  <w:vertAlign w:val="subscript"/>
+                </w:rPr>
+                <m:t>(9-12)</m:t>
+              </m:r>
+            </m:e>
+            <m:sup>
+              <m:r>
+                <w:rPr>
+                  <w:rFonts w:ascii="Cambria Math" w:hAnsi="Cambria Math"/>
+                  <w:vertAlign w:val="subscript"/>
+                </w:rPr>
+                <m:t>2</m:t>
+              </m:r>
+            </m:sup>
+          </m:sSup>
+          <m:r>
+            <w:rPr>
+              <w:rFonts w:ascii="Cambria Math" w:hAnsi="Cambria Math"/>
+              <w:vertAlign w:val="subscript"/>
+            </w:rPr>
+            <m:t>+</m:t>
+          </m:r>
+          <m:sSup>
+            <m:sSupPr>
+              <m:ctrlPr>
+                <w:rPr>
+                  <w:rFonts w:ascii="Cambria Math" w:hAnsi="Cambria Math"/>
+                  <w:i/>
+                  <w:vertAlign w:val="subscript"/>
+                </w:rPr>
+              </m:ctrlPr>
+            </m:sSupPr>
+            <m:e>
+              <m:d>
+                <m:dPr>
+                  <m:ctrlPr>
+                    <w:rPr>
+                      <w:rFonts w:ascii="Cambria Math" w:hAnsi="Cambria Math"/>
+                      <w:i/>
+                      <w:vertAlign w:val="subscript"/>
+                    </w:rPr>
+                  </m:ctrlPr>
+                </m:dPr>
+                <m:e>
+                  <m:r>
+                    <w:rPr>
+                      <w:rFonts w:ascii="Cambria Math" w:hAnsi="Cambria Math"/>
+                      <w:vertAlign w:val="subscript"/>
+                    </w:rPr>
+                    <m:t>11-12</m:t>
+                  </m:r>
+                </m:e>
+              </m:d>
+            </m:e>
+            <m:sup>
+              <m:r>
+                <w:rPr>
+                  <w:rFonts w:ascii="Cambria Math" w:hAnsi="Cambria Math"/>
+                  <w:vertAlign w:val="subscript"/>
+                </w:rPr>
+                <m:t>2</m:t>
+              </m:r>
+            </m:sup>
+          </m:sSup>
+          <m:r>
+            <w:rPr>
+              <w:rFonts w:ascii="Cambria Math" w:hAnsi="Cambria Math"/>
+              <w:vertAlign w:val="subscript"/>
+            </w:rPr>
+            <m:t>+</m:t>
+          </m:r>
+          <m:sSup>
+            <m:sSupPr>
+              <m:ctrlPr>
+                <w:rPr>
+                  <w:rFonts w:ascii="Cambria Math" w:hAnsi="Cambria Math"/>
+                  <w:i/>
+                  <w:vertAlign w:val="subscript"/>
+                </w:rPr>
+              </m:ctrlPr>
+            </m:sSupPr>
+            <m:e>
+              <m:d>
+                <m:dPr>
+                  <m:ctrlPr>
+                    <w:rPr>
+                      <w:rFonts w:ascii="Cambria Math" w:hAnsi="Cambria Math"/>
+                      <w:i/>
+                      <w:vertAlign w:val="subscript"/>
+                    </w:rPr>
+                  </m:ctrlPr>
+                </m:dPr>
+                <m:e>
+                  <m:r>
+                    <w:rPr>
+                      <w:rFonts w:ascii="Cambria Math" w:hAnsi="Cambria Math"/>
+                      <w:vertAlign w:val="subscript"/>
+                    </w:rPr>
+                    <m:t>15-12</m:t>
+                  </m:r>
+                </m:e>
+              </m:d>
+            </m:e>
+            <m:sup>
+              <m:r>
+                <w:rPr>
+                  <w:rFonts w:ascii="Cambria Math" w:hAnsi="Cambria Math"/>
+                  <w:vertAlign w:val="subscript"/>
+                </w:rPr>
+                <m:t>2</m:t>
+              </m:r>
+            </m:sup>
+          </m:sSup>
+          <m:r>
+            <w:rPr>
+              <w:rFonts w:ascii="Cambria Math" w:hAnsi="Cambria Math"/>
+              <w:vertAlign w:val="subscript"/>
+            </w:rPr>
+            <m:t>+</m:t>
+          </m:r>
+          <m:sSup>
+            <m:sSupPr>
+              <m:ctrlPr>
+                <w:rPr>
+                  <w:rFonts w:ascii="Cambria Math" w:hAnsi="Cambria Math"/>
+                  <w:i/>
+                  <w:vertAlign w:val="subscript"/>
+                </w:rPr>
+              </m:ctrlPr>
+            </m:sSupPr>
+            <m:e>
+              <m:d>
+                <m:dPr>
+                  <m:ctrlPr>
+                    <w:rPr>
+                      <w:rFonts w:ascii="Cambria Math" w:hAnsi="Cambria Math"/>
+                      <w:i/>
+                      <w:vertAlign w:val="subscript"/>
+                    </w:rPr>
+                  </m:ctrlPr>
+                </m:dPr>
+                <m:e>
+                  <m:r>
+                    <w:rPr>
+                      <w:rFonts w:ascii="Cambria Math" w:hAnsi="Cambria Math"/>
+                      <w:vertAlign w:val="subscript"/>
+                    </w:rPr>
+                    <m:t>20-12</m:t>
+                  </m:r>
+                </m:e>
+              </m:d>
+            </m:e>
+            <m:sup>
+              <m:r>
+                <w:rPr>
+                  <w:rFonts w:ascii="Cambria Math" w:hAnsi="Cambria Math"/>
+                  <w:vertAlign w:val="subscript"/>
+                </w:rPr>
+                <m:t>2</m:t>
+              </m:r>
+            </m:sup>
+          </m:sSup>
+          <m:r>
+            <w:rPr>
+              <w:rFonts w:ascii="Cambria Math" w:hAnsi="Cambria Math"/>
+              <w:vertAlign w:val="subscript"/>
+            </w:rPr>
+            <m:t>=134</m:t>
+          </m:r>
+        </m:oMath>
+      </m:oMathPara>
+    </w:p>
+    <w:p>
+      <w:pPr>
+        <w:spacing w:after="218" w:line="259" w:lineRule="auto"/>
+        <w:ind w:right="0" w:firstLine="0"/>
+        <w:jc w:val="left"/>
+      </w:pPr>
+    </w:p>
+    <w:p>
+      <w:pPr>
+        <w:spacing w:after="218" w:line="259" w:lineRule="auto"/>
+        <w:ind w:right="0" w:firstLine="0"/>
+        <w:jc w:val="left"/>
+      </w:pPr>
+      <w:r>
+        <w:t>Agora, podemos calcular a soma dos quadrados dos resíduos como:</w:t>
+      </w:r>
+    </w:p>
+    <w:p>
+      <w:pPr>
+        <w:spacing w:after="218" w:line="259" w:lineRule="auto"/>
+        <w:ind w:right="0" w:firstLine="0"/>
+        <w:jc w:val="left"/>
+      </w:pPr>
+    </w:p>
+    <w:p>
+      <w:pPr>
+        <w:spacing w:after="218" w:line="259" w:lineRule="auto"/>
+        <w:ind w:right="0" w:firstLine="0"/>
+        <w:jc w:val="left"/>
+      </w:pPr>
+      <m:oMathPara>
+        <m:oMath>
+          <m:r>
+            <w:rPr>
+              <w:rFonts w:ascii="Cambria Math" w:hAnsi="Cambria Math"/>
+            </w:rPr>
+            <m:t>SQres=</m:t>
+          </m:r>
+          <m:r>
+            <m:rPr>
+              <m:sty m:val="p"/>
+            </m:rPr>
+            <w:rPr>
+              <w:rFonts w:ascii="Cambria Math" w:hAnsi="Cambria Math"/>
+            </w:rPr>
+            <m:t>Σ</m:t>
+          </m:r>
+          <m:sSup>
+            <m:sSupPr>
+              <m:ctrlPr>
+                <w:rPr>
+                  <w:rFonts w:ascii="Cambria Math" w:hAnsi="Cambria Math"/>
+                  <w:i/>
+                </w:rPr>
+              </m:ctrlPr>
+            </m:sSupPr>
+            <m:e>
+              <m:r>
+                <w:rPr>
+                  <w:rFonts w:ascii="Cambria Math" w:hAnsi="Cambria Math"/>
+                </w:rPr>
+                <m:t>(</m:t>
+              </m:r>
+              <m:sSub>
+                <m:sSubPr>
+                  <m:ctrlPr>
+                    <w:rPr>
+                      <w:rFonts w:ascii="Cambria Math" w:hAnsi="Cambria Math"/>
+                      <w:i/>
+                    </w:rPr>
+                  </m:ctrlPr>
+                </m:sSubPr>
+                <m:e>
+                  <m:r>
+                    <w:rPr>
+                      <w:rFonts w:ascii="Cambria Math" w:hAnsi="Cambria Math"/>
+                    </w:rPr>
+                    <m:t>Y</m:t>
+                  </m:r>
+                </m:e>
+                <m:sub>
+                  <m:r>
+                    <w:rPr>
+                      <w:rFonts w:ascii="Cambria Math" w:hAnsi="Cambria Math"/>
+                    </w:rPr>
+                    <m:t>i</m:t>
+                  </m:r>
+                </m:sub>
+              </m:sSub>
+              <m:r>
+                <w:rPr>
+                  <w:rFonts w:ascii="Cambria Math" w:hAnsi="Cambria Math"/>
+                </w:rPr>
+                <m:t>-</m:t>
+              </m:r>
+              <m:sSub>
+                <m:sSubPr>
+                  <m:ctrlPr>
+                    <w:rPr>
+                      <w:rFonts w:ascii="Cambria Math" w:hAnsi="Cambria Math"/>
+                      <w:i/>
+                    </w:rPr>
+                  </m:ctrlPr>
+                </m:sSubPr>
+                <m:e>
+                  <m:acc>
+                    <m:accPr>
+                      <m:ctrlPr>
+                        <w:rPr>
+                          <w:rFonts w:ascii="Cambria Math" w:hAnsi="Cambria Math"/>
+                          <w:i/>
+                        </w:rPr>
+                      </m:ctrlPr>
+                    </m:accPr>
+                    <m:e>
+                      <m:r>
+                        <w:rPr>
+                          <w:rFonts w:ascii="Cambria Math" w:hAnsi="Cambria Math"/>
+                        </w:rPr>
+                        <m:t>y</m:t>
+                      </m:r>
+                    </m:e>
+                  </m:acc>
+                </m:e>
+                <m:sub>
+                  <m:r>
+                    <w:rPr>
+                      <w:rFonts w:ascii="Cambria Math" w:hAnsi="Cambria Math"/>
+                    </w:rPr>
+                    <m:t>i</m:t>
+                  </m:r>
+                </m:sub>
+              </m:sSub>
+              <m:r>
+                <w:rPr>
+                  <w:rFonts w:ascii="Cambria Math" w:hAnsi="Cambria Math"/>
+                </w:rPr>
+                <m:t>)</m:t>
+              </m:r>
+            </m:e>
+            <m:sup>
+              <m:r>
+                <w:rPr>
+                  <w:rFonts w:ascii="Cambria Math" w:hAnsi="Cambria Math"/>
+                </w:rPr>
+                <m:t>2</m:t>
+              </m:r>
+            </m:sup>
+          </m:sSup>
+        </m:oMath>
+      </m:oMathPara>
+    </w:p>
+    <w:p>
+      <w:pPr>
+        <w:spacing w:after="218" w:line="259" w:lineRule="auto"/>
+        <w:ind w:right="0" w:firstLine="0"/>
+        <w:jc w:val="left"/>
+      </w:pPr>
+    </w:p>
+    <w:p>
+      <w:pPr>
+        <w:spacing w:after="218" w:line="259" w:lineRule="auto"/>
+        <w:ind w:right="0" w:firstLine="0"/>
+        <w:jc w:val="left"/>
+      </w:pPr>
+      <w:r>
+        <w:t xml:space="preserve">Onde </w:t>
+      </w:r>
+      <m:oMath>
+        <m:sSub>
+          <m:sSubPr>
+            <m:ctrlPr>
+              <w:rPr>
+                <w:rFonts w:ascii="Cambria Math" w:hAnsi="Cambria Math"/>
+                <w:i/>
+              </w:rPr>
+            </m:ctrlPr>
+          </m:sSubPr>
+          <m:e>
+            <m:acc>
+              <m:accPr>
+                <m:ctrlPr>
+                  <w:rPr>
+                    <w:rFonts w:ascii="Cambria Math" w:hAnsi="Cambria Math"/>
+                    <w:i/>
+                  </w:rPr>
+                </m:ctrlPr>
+              </m:accPr>
+              <m:e>
+                <m:r>
+                  <w:rPr>
+                    <w:rFonts w:ascii="Cambria Math" w:hAnsi="Cambria Math"/>
+                  </w:rPr>
+                  <m:t>y</m:t>
+                </m:r>
+              </m:e>
+            </m:acc>
+          </m:e>
+          <m:sub>
+            <m:r>
+              <w:rPr>
+                <w:rFonts w:ascii="Cambria Math" w:hAnsi="Cambria Math"/>
+              </w:rPr>
+              <m:t>i</m:t>
+            </m:r>
+          </m:sub>
+        </m:sSub>
+      </m:oMath>
+      <w:r>
+        <w:t>é o valor predito de Y para a observação i com base no modelo. Calculando:</w:t>
+      </w:r>
+    </w:p>
+    <w:p>
+      <w:pPr>
+        <w:spacing w:after="218" w:line="259" w:lineRule="auto"/>
+        <w:ind w:right="0" w:firstLine="0"/>
+        <w:jc w:val="left"/>
+      </w:pPr>
+    </w:p>
+    <w:p>
+      <w:pPr>
+        <w:spacing w:after="218" w:line="259" w:lineRule="auto"/>
+        <w:ind w:right="0" w:firstLine="0"/>
+        <w:jc w:val="left"/>
+        <w:rPr>
+          <w:vertAlign w:val="subscript"/>
+        </w:rPr>
+      </w:pPr>
+      <m:oMathPara>
+        <m:oMath>
+          <m:sSub>
+            <m:sSubPr>
+              <m:ctrlPr>
+                <w:rPr>
+                  <w:rFonts w:ascii="Cambria Math" w:hAnsi="Cambria Math"/>
+                  <w:i/>
+                  <w:vertAlign w:val="subscript"/>
+                </w:rPr>
+              </m:ctrlPr>
+            </m:sSubPr>
+            <m:e>
+              <m:acc>
+                <m:accPr>
+                  <m:ctrlPr>
+                    <w:rPr>
+                      <w:rFonts w:ascii="Cambria Math" w:hAnsi="Cambria Math"/>
+                      <w:i/>
+                      <w:vertAlign w:val="subscript"/>
+                    </w:rPr>
+                  </m:ctrlPr>
+                </m:accPr>
+                <m:e>
+                  <m:r>
+                    <w:rPr>
+                      <w:rFonts w:ascii="Cambria Math" w:hAnsi="Cambria Math"/>
+                      <w:vertAlign w:val="subscript"/>
+                    </w:rPr>
+                    <m:t>y</m:t>
+                  </m:r>
+                </m:e>
+              </m:acc>
+            </m:e>
+            <m:sub>
+              <m:r>
+                <w:rPr>
+                  <w:rFonts w:ascii="Cambria Math" w:hAnsi="Cambria Math"/>
+                  <w:vertAlign w:val="subscript"/>
+                </w:rPr>
+                <m:t>1</m:t>
+              </m:r>
+            </m:sub>
+          </m:sSub>
+          <m:r>
+            <w:rPr>
+              <w:rFonts w:ascii="Cambria Math" w:hAnsi="Cambria Math"/>
+              <w:vertAlign w:val="subscript"/>
+            </w:rPr>
+            <m:t>=0.2+2.6×1=2.8</m:t>
+          </m:r>
+          <m:r>
+            <w:rPr>
+              <w:rFonts w:ascii="Cambria Math" w:hAnsi="Cambria Math"/>
+              <w:vertAlign w:val="subscript"/>
+            </w:rPr>
+            <w:br/>
+          </m:r>
+        </m:oMath>
+        <m:oMath>
+          <m:sSub>
+            <m:sSubPr>
+              <m:ctrlPr>
+                <w:rPr>
+                  <w:rFonts w:ascii="Cambria Math" w:hAnsi="Cambria Math"/>
+                  <w:i/>
+                  <w:vertAlign w:val="subscript"/>
+                </w:rPr>
+              </m:ctrlPr>
+            </m:sSubPr>
+            <m:e>
+              <m:acc>
+                <m:accPr>
+                  <m:ctrlPr>
+                    <w:rPr>
+                      <w:rFonts w:ascii="Cambria Math" w:hAnsi="Cambria Math"/>
+                      <w:i/>
+                      <w:vertAlign w:val="subscript"/>
+                    </w:rPr>
+                  </m:ctrlPr>
+                </m:accPr>
+                <m:e>
+                  <m:r>
+                    <w:rPr>
+                      <w:rFonts w:ascii="Cambria Math" w:hAnsi="Cambria Math"/>
+                      <w:vertAlign w:val="subscript"/>
+                    </w:rPr>
+                    <m:t>y</m:t>
+                  </m:r>
+                </m:e>
+              </m:acc>
+            </m:e>
+            <m:sub>
+              <m:r>
+                <w:rPr>
+                  <w:rFonts w:ascii="Cambria Math" w:hAnsi="Cambria Math"/>
+                  <w:vertAlign w:val="subscript"/>
+                </w:rPr>
+                <m:t>2</m:t>
+              </m:r>
+            </m:sub>
+          </m:sSub>
+          <m:r>
+            <w:rPr>
+              <w:rFonts w:ascii="Cambria Math" w:hAnsi="Cambria Math"/>
+              <w:vertAlign w:val="subscript"/>
+            </w:rPr>
+            <m:t>=0.2+2.6×2=5.4</m:t>
+          </m:r>
+          <m:r>
+            <w:rPr>
+              <w:rFonts w:ascii="Cambria Math" w:hAnsi="Cambria Math"/>
+              <w:vertAlign w:val="subscript"/>
+            </w:rPr>
+            <w:br/>
+          </m:r>
+        </m:oMath>
+        <m:oMath>
+          <m:sSub>
+            <m:sSubPr>
+              <m:ctrlPr>
+                <w:rPr>
+                  <w:rFonts w:ascii="Cambria Math" w:hAnsi="Cambria Math"/>
+                  <w:i/>
+                  <w:vertAlign w:val="subscript"/>
+                </w:rPr>
+              </m:ctrlPr>
+            </m:sSubPr>
+            <m:e>
+              <m:acc>
+                <m:accPr>
+                  <m:ctrlPr>
+                    <w:rPr>
+                      <w:rFonts w:ascii="Cambria Math" w:hAnsi="Cambria Math"/>
+                      <w:i/>
+                      <w:vertAlign w:val="subscript"/>
+                    </w:rPr>
+                  </m:ctrlPr>
+                </m:accPr>
+                <m:e>
+                  <m:r>
+                    <w:rPr>
+                      <w:rFonts w:ascii="Cambria Math" w:hAnsi="Cambria Math"/>
+                      <w:vertAlign w:val="subscript"/>
+                    </w:rPr>
+                    <m:t>y</m:t>
+                  </m:r>
+                </m:e>
+              </m:acc>
+            </m:e>
+            <m:sub>
+              <m:r>
+                <w:rPr>
+                  <w:rFonts w:ascii="Cambria Math" w:hAnsi="Cambria Math"/>
+                  <w:vertAlign w:val="subscript"/>
+                </w:rPr>
+                <m:t>3</m:t>
+              </m:r>
+            </m:sub>
+          </m:sSub>
+          <m:r>
+            <w:rPr>
+              <w:rFonts w:ascii="Cambria Math" w:hAnsi="Cambria Math"/>
+              <w:vertAlign w:val="subscript"/>
+            </w:rPr>
+            <m:t>=0.2+2.6×3</m:t>
+          </m:r>
+          <m:r>
+            <w:rPr>
+              <w:rFonts w:ascii="Cambria Math" w:hAnsi="Cambria Math"/>
+              <w:vertAlign w:val="subscript"/>
+            </w:rPr>
+            <m:t>=8</m:t>
+          </m:r>
+          <m:r>
+            <w:rPr>
+              <w:rFonts w:ascii="Cambria Math" w:hAnsi="Cambria Math"/>
+              <w:vertAlign w:val="subscript"/>
+            </w:rPr>
+            <w:br/>
+          </m:r>
+        </m:oMath>
+        <m:oMath>
+          <m:sSub>
+            <m:sSubPr>
+              <m:ctrlPr>
+                <w:rPr>
+                  <w:rFonts w:ascii="Cambria Math" w:hAnsi="Cambria Math"/>
+                  <w:i/>
+                  <w:vertAlign w:val="subscript"/>
+                </w:rPr>
+              </m:ctrlPr>
+            </m:sSubPr>
+            <m:e>
+              <m:acc>
+                <m:accPr>
+                  <m:ctrlPr>
+                    <w:rPr>
+                      <w:rFonts w:ascii="Cambria Math" w:hAnsi="Cambria Math"/>
+                      <w:i/>
+                      <w:vertAlign w:val="subscript"/>
+                    </w:rPr>
+                  </m:ctrlPr>
+                </m:accPr>
+                <m:e>
+                  <m:r>
+                    <w:rPr>
+                      <w:rFonts w:ascii="Cambria Math" w:hAnsi="Cambria Math"/>
+                      <w:vertAlign w:val="subscript"/>
+                    </w:rPr>
+                    <m:t>y</m:t>
+                  </m:r>
+                </m:e>
+              </m:acc>
+            </m:e>
+            <m:sub>
+              <m:r>
+                <w:rPr>
+                  <w:rFonts w:ascii="Cambria Math" w:hAnsi="Cambria Math"/>
+                  <w:vertAlign w:val="subscript"/>
+                </w:rPr>
+                <m:t>4</m:t>
+              </m:r>
+            </m:sub>
+          </m:sSub>
+          <m:r>
+            <w:rPr>
+              <w:rFonts w:ascii="Cambria Math" w:hAnsi="Cambria Math"/>
+              <w:vertAlign w:val="subscript"/>
+            </w:rPr>
+            <m:t>=0.2+2.6×4=10.6</m:t>
+          </m:r>
+          <m:r>
+            <w:rPr>
+              <w:rFonts w:ascii="Cambria Math" w:hAnsi="Cambria Math"/>
+              <w:vertAlign w:val="subscript"/>
+            </w:rPr>
+            <w:br/>
+          </m:r>
+        </m:oMath>
+        <m:oMath>
+          <m:sSub>
+            <m:sSubPr>
+              <m:ctrlPr>
+                <w:rPr>
+                  <w:rFonts w:ascii="Cambria Math" w:hAnsi="Cambria Math"/>
+                  <w:i/>
+                  <w:vertAlign w:val="subscript"/>
+                </w:rPr>
+              </m:ctrlPr>
+            </m:sSubPr>
+            <m:e>
+              <m:acc>
+                <m:accPr>
+                  <m:ctrlPr>
+                    <w:rPr>
+                      <w:rFonts w:ascii="Cambria Math" w:hAnsi="Cambria Math"/>
+                      <w:i/>
+                      <w:vertAlign w:val="subscript"/>
+                    </w:rPr>
+                  </m:ctrlPr>
+                </m:accPr>
+                <m:e>
+                  <m:r>
+                    <w:rPr>
+                      <w:rFonts w:ascii="Cambria Math" w:hAnsi="Cambria Math"/>
+                      <w:vertAlign w:val="subscript"/>
+                    </w:rPr>
+                    <m:t>y</m:t>
+                  </m:r>
+                </m:e>
+              </m:acc>
+            </m:e>
+            <m:sub>
+              <m:r>
+                <w:rPr>
+                  <w:rFonts w:ascii="Cambria Math" w:hAnsi="Cambria Math"/>
+                  <w:vertAlign w:val="subscript"/>
+                </w:rPr>
+                <m:t>5</m:t>
+              </m:r>
+            </m:sub>
+          </m:sSub>
+          <m:r>
+            <w:rPr>
+              <w:rFonts w:ascii="Cambria Math" w:hAnsi="Cambria Math"/>
+              <w:vertAlign w:val="subscript"/>
+            </w:rPr>
+            <m:t>=0.2+2.6×5=13.2</m:t>
+          </m:r>
+          <m:r>
+            <w:rPr>
+              <w:rFonts w:ascii="Cambria Math" w:hAnsi="Cambria Math"/>
+              <w:vertAlign w:val="subscript"/>
+            </w:rPr>
+            <w:br/>
+          </m:r>
+        </m:oMath>
+        <m:oMath>
+          <m:r>
+            <w:rPr>
+              <w:rFonts w:ascii="Cambria Math" w:hAnsi="Cambria Math"/>
+              <w:vertAlign w:val="subscript"/>
+            </w:rPr>
+            <m:t>SQres=</m:t>
+          </m:r>
+          <m:sSup>
+            <m:sSupPr>
+              <m:ctrlPr>
+                <w:rPr>
+                  <w:rFonts w:ascii="Cambria Math" w:hAnsi="Cambria Math"/>
+                  <w:i/>
+                  <w:vertAlign w:val="subscript"/>
+                </w:rPr>
+              </m:ctrlPr>
+            </m:sSupPr>
+            <m:e>
+              <m:r>
+                <w:rPr>
+                  <w:rFonts w:ascii="Cambria Math" w:hAnsi="Cambria Math"/>
+                  <w:vertAlign w:val="subscript"/>
+                </w:rPr>
+                <m:t>(5-2.8)</m:t>
+              </m:r>
+            </m:e>
+            <m:sup>
+              <m:r>
+                <w:rPr>
+                  <w:rFonts w:ascii="Cambria Math" w:hAnsi="Cambria Math"/>
+                  <w:vertAlign w:val="subscript"/>
+                </w:rPr>
+                <m:t>2</m:t>
+              </m:r>
+            </m:sup>
+          </m:sSup>
+          <m:r>
+            <w:rPr>
+              <w:rFonts w:ascii="Cambria Math" w:hAnsi="Cambria Math"/>
+              <w:vertAlign w:val="subscript"/>
+            </w:rPr>
+            <m:t>+</m:t>
+          </m:r>
+          <m:sSup>
+            <m:sSupPr>
+              <m:ctrlPr>
+                <w:rPr>
+                  <w:rFonts w:ascii="Cambria Math" w:hAnsi="Cambria Math"/>
+                  <w:i/>
+                  <w:vertAlign w:val="subscript"/>
+                </w:rPr>
+              </m:ctrlPr>
+            </m:sSupPr>
+            <m:e>
+              <m:r>
+                <w:rPr>
+                  <w:rFonts w:ascii="Cambria Math" w:hAnsi="Cambria Math"/>
+                  <w:vertAlign w:val="subscript"/>
+                </w:rPr>
+                <m:t>(9-5.4)</m:t>
+              </m:r>
+            </m:e>
+            <m:sup>
+              <m:r>
+                <w:rPr>
+                  <w:rFonts w:ascii="Cambria Math" w:hAnsi="Cambria Math"/>
+                  <w:vertAlign w:val="subscript"/>
+                </w:rPr>
+                <m:t>2</m:t>
+              </m:r>
+            </m:sup>
+          </m:sSup>
+          <m:r>
+            <w:rPr>
+              <w:rFonts w:ascii="Cambria Math" w:hAnsi="Cambria Math"/>
+              <w:vertAlign w:val="subscript"/>
+            </w:rPr>
+            <m:t>+</m:t>
+          </m:r>
+          <m:sSup>
+            <m:sSupPr>
+              <m:ctrlPr>
+                <w:rPr>
+                  <w:rFonts w:ascii="Cambria Math" w:hAnsi="Cambria Math"/>
+                  <w:i/>
+                  <w:vertAlign w:val="subscript"/>
+                </w:rPr>
+              </m:ctrlPr>
+            </m:sSupPr>
+            <m:e>
+              <m:d>
+                <m:dPr>
+                  <m:ctrlPr>
+                    <w:rPr>
+                      <w:rFonts w:ascii="Cambria Math" w:hAnsi="Cambria Math"/>
+                      <w:i/>
+                      <w:vertAlign w:val="subscript"/>
+                    </w:rPr>
+                  </m:ctrlPr>
+                </m:dPr>
+                <m:e>
+                  <m:r>
+                    <w:rPr>
+                      <w:rFonts w:ascii="Cambria Math" w:hAnsi="Cambria Math"/>
+                      <w:vertAlign w:val="subscript"/>
+                    </w:rPr>
+                    <m:t>11-8</m:t>
+                  </m:r>
+                </m:e>
+              </m:d>
+            </m:e>
+            <m:sup>
+              <m:r>
+                <w:rPr>
+                  <w:rFonts w:ascii="Cambria Math" w:hAnsi="Cambria Math"/>
+                  <w:vertAlign w:val="subscript"/>
+                </w:rPr>
+                <m:t>2</m:t>
+              </m:r>
+            </m:sup>
+          </m:sSup>
+          <m:r>
+            <w:rPr>
+              <w:rFonts w:ascii="Cambria Math" w:hAnsi="Cambria Math"/>
+              <w:vertAlign w:val="subscript"/>
+            </w:rPr>
+            <m:t>+</m:t>
+          </m:r>
+          <m:sSup>
+            <m:sSupPr>
+              <m:ctrlPr>
+                <w:rPr>
+                  <w:rFonts w:ascii="Cambria Math" w:hAnsi="Cambria Math"/>
+                  <w:i/>
+                  <w:vertAlign w:val="subscript"/>
+                </w:rPr>
+              </m:ctrlPr>
+            </m:sSupPr>
+            <m:e>
+              <m:d>
+                <m:dPr>
+                  <m:ctrlPr>
+                    <w:rPr>
+                      <w:rFonts w:ascii="Cambria Math" w:hAnsi="Cambria Math"/>
+                      <w:i/>
+                      <w:vertAlign w:val="subscript"/>
+                    </w:rPr>
+                  </m:ctrlPr>
+                </m:dPr>
+                <m:e>
+                  <m:r>
+                    <w:rPr>
+                      <w:rFonts w:ascii="Cambria Math" w:hAnsi="Cambria Math"/>
+                      <w:vertAlign w:val="subscript"/>
+                    </w:rPr>
+                    <m:t>15-10.6</m:t>
+                  </m:r>
+                </m:e>
+              </m:d>
+            </m:e>
+            <m:sup>
+              <m:r>
+                <w:rPr>
+                  <w:rFonts w:ascii="Cambria Math" w:hAnsi="Cambria Math"/>
+                  <w:vertAlign w:val="subscript"/>
+                </w:rPr>
+                <m:t>2</m:t>
+              </m:r>
+            </m:sup>
+          </m:sSup>
+          <m:r>
+            <w:rPr>
+              <w:rFonts w:ascii="Cambria Math" w:hAnsi="Cambria Math"/>
+              <w:vertAlign w:val="subscript"/>
+            </w:rPr>
+            <m:t>+</m:t>
+          </m:r>
+          <m:sSup>
+            <m:sSupPr>
+              <m:ctrlPr>
+                <w:rPr>
+                  <w:rFonts w:ascii="Cambria Math" w:hAnsi="Cambria Math"/>
+                  <w:i/>
+                  <w:vertAlign w:val="subscript"/>
+                </w:rPr>
+              </m:ctrlPr>
+            </m:sSupPr>
+            <m:e>
+              <m:d>
+                <m:dPr>
+                  <m:ctrlPr>
+                    <w:rPr>
+                      <w:rFonts w:ascii="Cambria Math" w:hAnsi="Cambria Math"/>
+                      <w:i/>
+                      <w:vertAlign w:val="subscript"/>
+                    </w:rPr>
+                  </m:ctrlPr>
+                </m:dPr>
+                <m:e>
+                  <m:r>
+                    <w:rPr>
+                      <w:rFonts w:ascii="Cambria Math" w:hAnsi="Cambria Math"/>
+                      <w:vertAlign w:val="subscript"/>
+                    </w:rPr>
+                    <m:t>20-13.2</m:t>
+                  </m:r>
+                </m:e>
+              </m:d>
+            </m:e>
+            <m:sup>
+              <m:r>
+                <w:rPr>
+                  <w:rFonts w:ascii="Cambria Math" w:hAnsi="Cambria Math"/>
+                  <w:vertAlign w:val="subscript"/>
+                </w:rPr>
+                <m:t>2</m:t>
+              </m:r>
+            </m:sup>
+          </m:sSup>
+          <m:r>
+            <w:rPr>
+              <w:rFonts w:ascii="Cambria Math" w:hAnsi="Cambria Math"/>
+              <w:vertAlign w:val="subscript"/>
+            </w:rPr>
+            <m:t>=47.2</m:t>
+          </m:r>
+        </m:oMath>
+      </m:oMathPara>
+    </w:p>
+    <w:p>
+      <w:pPr>
+        <w:spacing w:after="218" w:line="259" w:lineRule="auto"/>
+        <w:ind w:right="0" w:firstLine="0"/>
+        <w:jc w:val="left"/>
+      </w:pPr>
+    </w:p>
+    <w:p>
+      <w:pPr>
+        <w:spacing w:after="218" w:line="259" w:lineRule="auto"/>
+        <w:ind w:right="0" w:firstLine="0"/>
+        <w:jc w:val="left"/>
+      </w:pPr>
+      <w:r>
+        <w:t>Finalmente, podemos calcular o R-quadrado como:</w:t>
+      </w:r>
+    </w:p>
+    <w:p>
+      <w:pPr>
+        <w:spacing w:after="218" w:line="259" w:lineRule="auto"/>
+        <w:ind w:right="0" w:firstLine="0"/>
+        <w:jc w:val="left"/>
+      </w:pPr>
+    </w:p>
+    <w:p>
+      <w:pPr>
+        <w:spacing w:after="218" w:line="259" w:lineRule="auto"/>
+        <w:ind w:right="0" w:firstLine="0"/>
+        <w:jc w:val="left"/>
+      </w:pPr>
+      <m:oMathPara>
+        <m:oMath>
+          <m:sSup>
+            <m:sSupPr>
+              <m:ctrlPr>
+                <w:rPr>
+                  <w:rFonts w:ascii="Cambria Math" w:hAnsi="Cambria Math"/>
+                  <w:i/>
+                </w:rPr>
+              </m:ctrlPr>
+            </m:sSupPr>
+            <m:e>
+              <m:r>
+                <w:rPr>
+                  <w:rFonts w:ascii="Cambria Math" w:hAnsi="Cambria Math"/>
+                </w:rPr>
+                <m:t>R</m:t>
+              </m:r>
+            </m:e>
+            <m:sup>
+              <m:r>
+                <w:rPr>
+                  <w:rFonts w:ascii="Cambria Math" w:hAnsi="Cambria Math"/>
+                </w:rPr>
+                <m:t>2</m:t>
+              </m:r>
+            </m:sup>
+          </m:sSup>
+          <m:r>
+            <w:rPr>
+              <w:rFonts w:ascii="Cambria Math" w:hAnsi="Cambria Math"/>
+            </w:rPr>
+            <m:t>=1-</m:t>
+          </m:r>
+          <m:d>
+            <m:dPr>
+              <m:ctrlPr>
+                <w:rPr>
+                  <w:rFonts w:ascii="Cambria Math" w:hAnsi="Cambria Math"/>
+                  <w:i/>
+                </w:rPr>
+              </m:ctrlPr>
+            </m:dPr>
+            <m:e>
+              <m:f>
+                <m:fPr>
+                  <m:ctrlPr>
+                    <w:rPr>
+                      <w:rFonts w:ascii="Cambria Math" w:hAnsi="Cambria Math"/>
+                      <w:i/>
+                    </w:rPr>
+                  </m:ctrlPr>
+                </m:fPr>
+                <m:num>
+                  <m:r>
+                    <w:rPr>
+                      <w:rFonts w:ascii="Cambria Math" w:hAnsi="Cambria Math"/>
+                    </w:rPr>
+                    <m:t>SQres</m:t>
+                  </m:r>
+                </m:num>
+                <m:den>
+                  <m:r>
+                    <w:rPr>
+                      <w:rFonts w:ascii="Cambria Math" w:hAnsi="Cambria Math"/>
+                    </w:rPr>
+                    <m:t>SQtotal</m:t>
+                  </m:r>
+                </m:den>
+              </m:f>
+            </m:e>
+          </m:d>
+          <m:r>
+            <w:rPr>
+              <w:rFonts w:ascii="Cambria Math" w:hAnsi="Cambria Math"/>
+            </w:rPr>
+            <m:t>=1-</m:t>
+          </m:r>
+          <m:d>
+            <m:dPr>
+              <m:ctrlPr>
+                <w:rPr>
+                  <w:rFonts w:ascii="Cambria Math" w:hAnsi="Cambria Math"/>
+                  <w:i/>
+                </w:rPr>
+              </m:ctrlPr>
+            </m:dPr>
+            <m:e>
+              <m:f>
+                <m:fPr>
+                  <m:ctrlPr>
+                    <w:rPr>
+                      <w:rFonts w:ascii="Cambria Math" w:hAnsi="Cambria Math"/>
+                      <w:i/>
+                    </w:rPr>
+                  </m:ctrlPr>
+                </m:fPr>
+                <m:num>
+                  <m:r>
+                    <w:rPr>
+                      <w:rFonts w:ascii="Cambria Math" w:hAnsi="Cambria Math"/>
+                    </w:rPr>
+                    <m:t>47.2</m:t>
+                  </m:r>
+                </m:num>
+                <m:den>
+                  <m:r>
+                    <w:rPr>
+                      <w:rFonts w:ascii="Cambria Math" w:hAnsi="Cambria Math"/>
+                    </w:rPr>
+                    <m:t>134</m:t>
+                  </m:r>
+                </m:den>
+              </m:f>
+            </m:e>
+          </m:d>
+          <m:r>
+            <w:rPr>
+              <w:rFonts w:ascii="Cambria Math" w:hAnsi="Cambria Math"/>
+            </w:rPr>
+            <m:t>=0.647</m:t>
+          </m:r>
+        </m:oMath>
+      </m:oMathPara>
+    </w:p>
+    <w:p>
+      <w:pPr>
+        <w:spacing w:after="218" w:line="259" w:lineRule="auto"/>
+        <w:ind w:right="0" w:firstLine="0"/>
+        <w:jc w:val="left"/>
+      </w:pPr>
+    </w:p>
+    <w:p>
+      <w:pPr>
+        <w:spacing w:after="218" w:line="259" w:lineRule="auto"/>
+        <w:ind w:right="0" w:firstLine="0"/>
+        <w:jc w:val="left"/>
+      </w:pPr>
+      <w:r>
+        <w:t>Portanto, o R-quadrado para este modelo é de 0.647, o que significa que 64,7% da variação na variável dependente Y é explicada pela variável independente X.</w:t>
+      </w:r>
+    </w:p>
+    <w:p>
+      <w:pPr>
+        <w:spacing w:after="218" w:line="259" w:lineRule="auto"/>
+        <w:ind w:right="0" w:firstLine="0"/>
+        <w:jc w:val="left"/>
+      </w:pPr>
+    </w:p>
+    <w:p>
+      <w:pPr>
+        <w:spacing w:after="218" w:line="259" w:lineRule="auto"/>
+        <w:ind w:right="0" w:firstLine="0"/>
+        <w:jc w:val="left"/>
+      </w:pPr>
+    </w:p>
+    <w:p>
+      <w:pPr>
+        <w:spacing w:after="218" w:line="259" w:lineRule="auto"/>
+        <w:ind w:right="0" w:firstLine="0"/>
+        <w:rPr>
+          <w:b/>
+          <w:sz w:val="28"/>
+        </w:rPr>
+      </w:pPr>
+      <w:r>
+        <w:rPr>
+          <w:b/>
+          <w:sz w:val="28"/>
+        </w:rPr>
+        <w:t>Aplicações</w:t>
+      </w:r>
+    </w:p>
+    <w:p>
+      <w:pPr>
+        <w:spacing w:after="218" w:line="259" w:lineRule="auto"/>
+        <w:ind w:right="0" w:firstLine="0"/>
+        <w:jc w:val="left"/>
+      </w:pPr>
+      <w:r>
+        <w:t>Algumas das principais aplicações do R-quadrado são:</w:t>
+      </w:r>
+    </w:p>
+    <w:p>
+      <w:pPr>
+        <w:pStyle w:val="PargrafodaLista"/>
+        <w:numPr>
+          <w:ilvl w:val="0"/>
+          <w:numId w:val="1"/>
+        </w:numPr>
+        <w:spacing w:after="218" w:line="259" w:lineRule="auto"/>
+        <w:ind w:right="0"/>
+        <w:jc w:val="left"/>
+      </w:pPr>
+      <w:r>
+        <w:t>Avaliação da adequação do modelo: O R-quadrado pode ser usado para avaliar se o modelo de regressão ajustado é adequado para explicar a variação na variável dependente. Quanto mais próximo de 1 for o R-quadrado, melhor o ajuste do modelo.</w:t>
+      </w:r>
+    </w:p>
+    <w:p>
+      <w:pPr>
+        <w:pStyle w:val="PargrafodaLista"/>
+        <w:numPr>
+          <w:ilvl w:val="0"/>
+          <w:numId w:val="1"/>
+        </w:numPr>
+        <w:spacing w:after="218" w:line="259" w:lineRule="auto"/>
+        <w:ind w:right="0"/>
+        <w:jc w:val="left"/>
+      </w:pPr>
+      <w:r>
+        <w:t>Comparação de modelos: O R-quadrado pode ser usado para comparar modelos diferentes para determinar qual deles é melhor em explicar a variação na variável dependente.</w:t>
+      </w:r>
+    </w:p>
+    <w:p>
+      <w:pPr>
+        <w:pStyle w:val="PargrafodaLista"/>
+        <w:numPr>
+          <w:ilvl w:val="0"/>
+          <w:numId w:val="1"/>
+        </w:numPr>
+        <w:spacing w:after="218" w:line="259" w:lineRule="auto"/>
+        <w:ind w:right="0"/>
+        <w:jc w:val="left"/>
+      </w:pPr>
+      <w:r>
+        <w:t>Previsão de valores futuros: O R-quadrado pode ser usado para prever valores futuros da variável dependente com base no modelo de regressão ajustado. Quanto maior o R-quadrado, mais precisas serão as previsões.</w:t>
+      </w:r>
+    </w:p>
+    <w:p>
+      <w:pPr>
+        <w:pStyle w:val="PargrafodaLista"/>
+        <w:numPr>
+          <w:ilvl w:val="0"/>
+          <w:numId w:val="1"/>
+        </w:numPr>
+        <w:spacing w:after="218" w:line="259" w:lineRule="auto"/>
+        <w:ind w:right="0"/>
+        <w:jc w:val="left"/>
+      </w:pPr>
+      <w:r>
+        <w:t xml:space="preserve">Identificação de valores atípicos: Valores atípicos ou outliers podem afetar significativamente </w:t>
+      </w:r>
+      <w:r>
+        <w:t>o R-quadrado. Ao remover valores atípicos, o R-quadrado pode ser melhorado, tornando o modelo mais preciso.</w:t>
+      </w:r>
+    </w:p>
+    <w:p>
+      <w:pPr>
+        <w:pStyle w:val="PargrafodaLista"/>
+        <w:numPr>
+          <w:ilvl w:val="0"/>
+          <w:numId w:val="1"/>
+        </w:numPr>
+        <w:spacing w:after="218" w:line="259" w:lineRule="auto"/>
+        <w:ind w:right="0"/>
+        <w:jc w:val="left"/>
+      </w:pPr>
+      <w:r>
+        <w:t>Análise de experimentos: O R-quadrado é frequentemente usado em análise de experimentos para determinar a variação na resposta que é explicada pelo fator em estudo, o que é útil na avaliação da eficácia do tratamento.</w:t>
+      </w:r>
+    </w:p>
+    <w:p>
+      <w:pPr>
+        <w:spacing w:after="218" w:line="259" w:lineRule="auto"/>
+        <w:ind w:right="0" w:firstLine="851"/>
+      </w:pPr>
+      <w:r>
+        <w:t>Essas são algumas das principais aplicações do R-quadrado na análise de regressão, mas existem muitas outras aplicações em outras áreas da estatística e da ciência de dados.</w:t>
+      </w:r>
+    </w:p>
+    <w:p>
+      <w:pPr>
+        <w:spacing w:after="218" w:line="259" w:lineRule="auto"/>
+        <w:ind w:right="0" w:firstLine="0"/>
+        <w:jc w:val="left"/>
+      </w:pPr>
+    </w:p>
+    <w:p>
+      <w:pPr>
+        <w:spacing w:after="218" w:line="259" w:lineRule="auto"/>
+        <w:ind w:right="0" w:firstLine="0"/>
+        <w:rPr>
+          <w:b/>
+          <w:sz w:val="28"/>
+        </w:rPr>
+      </w:pPr>
+      <w:r>
+        <w:rPr>
+          <w:b/>
+          <w:sz w:val="28"/>
+        </w:rPr>
+        <w:t>Limitações</w:t>
+      </w:r>
+    </w:p>
+    <w:p>
+      <w:pPr>
+        <w:spacing w:after="218" w:line="259" w:lineRule="auto"/>
+        <w:ind w:right="0" w:firstLine="851"/>
+      </w:pPr>
+      <w:r>
+        <w:t>Embora o R-quadrado seja uma medida popular e amplamente utilizada na análise de regressão, ele apresenta algumas limitações que devem ser levadas em consideração:</w:t>
+      </w:r>
+    </w:p>
+    <w:p>
+      <w:pPr>
+        <w:pStyle w:val="PargrafodaLista"/>
+        <w:numPr>
+          <w:ilvl w:val="0"/>
+          <w:numId w:val="2"/>
+        </w:numPr>
+        <w:spacing w:after="218" w:line="259" w:lineRule="auto"/>
+        <w:ind w:right="0"/>
+      </w:pPr>
+      <w:r>
+        <w:t>Não indica causalidade: O R-quadrado apenas indica a proporção da variação na variável dependente que é explicada pela variável independente ou variáveis independentes incluídas no modelo. Ele não indica a causa da relação entre as variáveis.</w:t>
+      </w:r>
+    </w:p>
+    <w:p>
+      <w:pPr>
+        <w:pStyle w:val="PargrafodaLista"/>
+        <w:numPr>
+          <w:ilvl w:val="0"/>
+          <w:numId w:val="2"/>
+        </w:numPr>
+        <w:spacing w:after="218" w:line="259" w:lineRule="auto"/>
+        <w:ind w:right="0"/>
+      </w:pPr>
+      <w:r>
+        <w:t>Dependência do número de variáveis: O R-qu</w:t>
+      </w:r>
+      <w:r>
+        <w:t>adrado tene a aumentar com o número de variáveis independentes incluídas no modelo, mesmo que essas variáveis não tenham efeito significativo na variável dependente. Portanto, é importante avaliar cuidadosamente as variáveis incluídas no modelo e escolher apenas aquelas que são realmente importantes para explicar a variação na variável dependente.</w:t>
+      </w:r>
+    </w:p>
+    <w:p>
+      <w:pPr>
+        <w:pStyle w:val="PargrafodaLista"/>
+        <w:numPr>
+          <w:ilvl w:val="0"/>
+          <w:numId w:val="2"/>
+        </w:numPr>
+        <w:spacing w:after="218" w:line="259" w:lineRule="auto"/>
+        <w:ind w:right="0"/>
+      </w:pPr>
+      <w:r>
+        <w:lastRenderedPageBreak/>
+        <w:t>Sensibilidade a outliers: Valores extremos ou outliers podem afetar significativamente o R-quadrado, especialmente em conjuntos de dados menores. Isso pode levar a uma superestimação da capacidade do modelo de prever a variável dependente.</w:t>
+      </w:r>
+    </w:p>
+    <w:p>
+      <w:pPr>
+        <w:pStyle w:val="PargrafodaLista"/>
+        <w:numPr>
+          <w:ilvl w:val="0"/>
+          <w:numId w:val="2"/>
+        </w:numPr>
+        <w:spacing w:after="218" w:line="259" w:lineRule="auto"/>
+        <w:ind w:right="0"/>
+      </w:pPr>
+      <w:r>
+        <w:t>Não considera a forma da relação: O R-quadrado assume que a relação entre as variáveis independentes e a variável dependente é linear. Se a relação for não linear, o R-quadrado pode não fornecer uma medida precisa da capacidade do modelo de explicar a variação na variável dependente.</w:t>
+      </w:r>
+    </w:p>
+    <w:p>
+      <w:pPr>
+        <w:pStyle w:val="PargrafodaLista"/>
+        <w:numPr>
+          <w:ilvl w:val="0"/>
+          <w:numId w:val="2"/>
+        </w:numPr>
+        <w:spacing w:after="218" w:line="259" w:lineRule="auto"/>
+        <w:ind w:right="0"/>
+      </w:pPr>
+      <w:r>
+        <w:t>Não leva em consideração outras fontes de variação: O R-quadrado apenas mede a proporção da variação na variável dependente que é explicada pelas variáveis independentes incluídas no modelo. Outras fontes de variação, como fatores externos não incluídas no modelo, podem afetar a variabilidade da variável dependente.</w:t>
+      </w:r>
+    </w:p>
+    <w:p>
+      <w:pPr>
+        <w:spacing w:after="218" w:line="259" w:lineRule="auto"/>
+        <w:ind w:right="0" w:firstLine="851"/>
+      </w:pPr>
+      <w:r>
+        <w:t>Portanto, é importante avaliar cuidadosamente o R-quadrado e considerar outras medidas de desempenho do modelo, além de examinar cuidadosamente as variáveis incluídas no modelo e a forma da relação entre as variáveis.</w:t>
+      </w:r>
+    </w:p>
+    <w:bookmarkEnd w:id="0"/>
     <w:p>
       <w:pPr>
         <w:pStyle w:val="Ttulo1"/>
@@ -366,10 +3162,11 @@
     </w:p>
     <w:p>
       <w:pPr>
-        <w:ind w:left="-15" w:right="0"/>
-      </w:pPr>
-      <w:r>
-        <w:t xml:space="preserve">O R-quadrado é uma medida importante na avaliação da qualidade de um modelo de regressão. É importante lembrar que o valor do R-quadrado não deve ser usado como a única medida de qualidade do modelo e deve ser interpretado em conjunto com outras estatísticas e informações contextuais. </w:t>
+        <w:spacing w:line="264" w:lineRule="auto"/>
+        <w:ind w:left="-17" w:right="0" w:firstLine="851"/>
+      </w:pPr>
+      <w:r>
+        <w:t>Em conclusão, o R-quadrado é uma medida estatística importante para avaliar a qualidade de um modelo de regressão. Ele é útil para determinar o quanto da variação na variável dependente pode ser explicado pelas variáveis independentes incluídas no modelo. Embora um alto valor de R-quadrado indique que o modelo é capaz de explicar uma proporção maior da variação na variável dependente, é importante lembrar que um alto R-quadrado não significa necessariamente que o modelo é um bom ajuste par aos dados. Além disso, um baixo valor de R-quadrado pode indicar que o modelo não está capturando toda a variação na variável dependente, mas ainda pode ser adequado para o propósito de previsão. É importante interpretar o valor do R-quadrado em conjunto com outras medidas de desempenho do modelo e considerar se o modelo está superajustado ou subajustados aos dados.</w:t>
       </w:r>
     </w:p>
     <w:sectPr>
@@ -379,6 +3176,189 @@
     </w:sectPr>
   </w:body>
 </w:document>
+</file>
+
+<file path=word/numbering.xml><?xml version="1.0" encoding="utf-8"?>
+<w:numbering xmlns:wpc="http://schemas.microsoft.com/office/word/2010/wordprocessingCanvas" xmlns:cx="http://schemas.microsoft.com/office/drawing/2014/chartex" xmlns:cx1="http://schemas.microsoft.com/office/drawing/2015/9/8/chartex" xmlns:cx2="http://schemas.microsoft.com/office/drawing/2015/10/21/chartex" xmlns:cx3="http://schemas.microsoft.com/office/drawing/2016/5/9/chartex" xmlns:cx4="http://schemas.microsoft.com/office/drawing/2016/5/10/chartex" xmlns:cx5="http://schemas.microsoft.com/office/drawing/2016/5/11/chartex" xmlns:cx6="http://schemas.microsoft.com/office/drawing/2016/5/12/chartex" xmlns:cx7="http://schemas.microsoft.com/office/drawing/2016/5/13/chartex" xmlns:cx8="http://schemas.microsoft.com/office/drawing/2016/5/14/chartex" xmlns:mc="http://schemas.openxmlformats.org/markup-compatibility/2006" xmlns:aink="http://schemas.microsoft.com/office/drawing/2016/ink" xmlns:am3d="http://schemas.microsoft.com/office/drawing/2017/model3d" xmlns:o="urn:schemas-microsoft-com:office:office" xmlns:oel="http://schemas.microsoft.com/office/2019/extlst" xmlns:r="http://schemas.openxmlformats.org/officeDocument/2006/relationships" xmlns:m="http://schemas.openxmlformats.org/officeDocument/2006/math" xmlns:v="urn:schemas-microsoft-com:vml" xmlns:wp14="http://schemas.microsoft.com/office/word/2010/wordprocessingDrawing" xmlns:wp="http://schemas.openxmlformats.org/drawingml/2006/wordprocessingDrawing" xmlns:w10="urn:schemas-microsoft-com:office:word" xmlns:w="http://schemas.openxmlformats.org/wordprocessingml/2006/main" xmlns:w14="http://schemas.microsoft.com/office/word/2010/wordml" xmlns:w15="http://schemas.microsoft.com/office/word/2012/wordml" xmlns:w16cex="http://schemas.microsoft.com/office/word/2018/wordml/cex" xmlns:w16cid="http://schemas.microsoft.com/office/word/2016/wordml/cid" xmlns:w16="http://schemas.microsoft.com/office/word/2018/wordml" xmlns:w16du="http://schemas.microsoft.com/office/word/2023/wordml/word16du" xmlns:w16sdtdh="http://schemas.microsoft.com/office/word/2020/wordml/sdtdatahash" xmlns:w16se="http://schemas.microsoft.com/office/word/2015/wordml/symex" xmlns:wpg="http://schemas.microsoft.com/office/word/2010/wordprocessingGroup" xmlns:wpi="http://schemas.microsoft.com/office/word/2010/wordprocessingInk" xmlns:wne="http://schemas.microsoft.com/office/word/2006/wordml" xmlns:wps="http://schemas.microsoft.com/office/word/2010/wordprocessingShape" mc:Ignorable="w14 w15 w16se w16cid w16 w16cex w16sdtdh wp14">
+  <w:abstractNum w:abstractNumId="0" w15:restartNumberingAfterBreak="0">
+    <w:nsid w:val="15574FA3"/>
+    <w:multiLevelType w:val="hybridMultilevel"/>
+    <w:tmpl w:val="DBDE4FF4"/>
+    <w:lvl w:ilvl="0" w:tplc="0416000F">
+      <w:start w:val="1"/>
+      <w:numFmt w:val="decimal"/>
+      <w:lvlText w:val="%1."/>
+      <w:lvlJc w:val="left"/>
+      <w:pPr>
+        <w:ind w:left="720" w:hanging="360"/>
+      </w:pPr>
+    </w:lvl>
+    <w:lvl w:ilvl="1" w:tplc="04160019" w:tentative="1">
+      <w:start w:val="1"/>
+      <w:numFmt w:val="lowerLetter"/>
+      <w:lvlText w:val="%2."/>
+      <w:lvlJc w:val="left"/>
+      <w:pPr>
+        <w:ind w:left="1440" w:hanging="360"/>
+      </w:pPr>
+    </w:lvl>
+    <w:lvl w:ilvl="2" w:tplc="0416001B" w:tentative="1">
+      <w:start w:val="1"/>
+      <w:numFmt w:val="lowerRoman"/>
+      <w:lvlText w:val="%3."/>
+      <w:lvlJc w:val="right"/>
+      <w:pPr>
+        <w:ind w:left="2160" w:hanging="180"/>
+      </w:pPr>
+    </w:lvl>
+    <w:lvl w:ilvl="3" w:tplc="0416000F" w:tentative="1">
+      <w:start w:val="1"/>
+      <w:numFmt w:val="decimal"/>
+      <w:lvlText w:val="%4."/>
+      <w:lvlJc w:val="left"/>
+      <w:pPr>
+        <w:ind w:left="2880" w:hanging="360"/>
+      </w:pPr>
+    </w:lvl>
+    <w:lvl w:ilvl="4" w:tplc="04160019" w:tentative="1">
+      <w:start w:val="1"/>
+      <w:numFmt w:val="lowerLetter"/>
+      <w:lvlText w:val="%5."/>
+      <w:lvlJc w:val="left"/>
+      <w:pPr>
+        <w:ind w:left="3600" w:hanging="360"/>
+      </w:pPr>
+    </w:lvl>
+    <w:lvl w:ilvl="5" w:tplc="0416001B" w:tentative="1">
+      <w:start w:val="1"/>
+      <w:numFmt w:val="lowerRoman"/>
+      <w:lvlText w:val="%6."/>
+      <w:lvlJc w:val="right"/>
+      <w:pPr>
+        <w:ind w:left="4320" w:hanging="180"/>
+      </w:pPr>
+    </w:lvl>
+    <w:lvl w:ilvl="6" w:tplc="0416000F" w:tentative="1">
+      <w:start w:val="1"/>
+      <w:numFmt w:val="decimal"/>
+      <w:lvlText w:val="%7."/>
+      <w:lvlJc w:val="left"/>
+      <w:pPr>
+        <w:ind w:left="5040" w:hanging="360"/>
+      </w:pPr>
+    </w:lvl>
+    <w:lvl w:ilvl="7" w:tplc="04160019" w:tentative="1">
+      <w:start w:val="1"/>
+      <w:numFmt w:val="lowerLetter"/>
+      <w:lvlText w:val="%8."/>
+      <w:lvlJc w:val="left"/>
+      <w:pPr>
+        <w:ind w:left="5760" w:hanging="360"/>
+      </w:pPr>
+    </w:lvl>
+    <w:lvl w:ilvl="8" w:tplc="0416001B" w:tentative="1">
+      <w:start w:val="1"/>
+      <w:numFmt w:val="lowerRoman"/>
+      <w:lvlText w:val="%9."/>
+      <w:lvlJc w:val="right"/>
+      <w:pPr>
+        <w:ind w:left="6480" w:hanging="180"/>
+      </w:pPr>
+    </w:lvl>
+  </w:abstractNum>
+  <w:abstractNum w:abstractNumId="1" w15:restartNumberingAfterBreak="0">
+    <w:nsid w:val="6788273E"/>
+    <w:multiLevelType w:val="hybridMultilevel"/>
+    <w:tmpl w:val="770EBC44"/>
+    <w:lvl w:ilvl="0" w:tplc="0416000F">
+      <w:start w:val="1"/>
+      <w:numFmt w:val="decimal"/>
+      <w:lvlText w:val="%1."/>
+      <w:lvlJc w:val="left"/>
+      <w:pPr>
+        <w:ind w:left="720" w:hanging="360"/>
+      </w:pPr>
+    </w:lvl>
+    <w:lvl w:ilvl="1" w:tplc="04160019" w:tentative="1">
+      <w:start w:val="1"/>
+      <w:numFmt w:val="lowerLetter"/>
+      <w:lvlText w:val="%2."/>
+      <w:lvlJc w:val="left"/>
+      <w:pPr>
+        <w:ind w:left="1440" w:hanging="360"/>
+      </w:pPr>
+    </w:lvl>
+    <w:lvl w:ilvl="2" w:tplc="0416001B" w:tentative="1">
+      <w:start w:val="1"/>
+      <w:numFmt w:val="lowerRoman"/>
+      <w:lvlText w:val="%3."/>
+      <w:lvlJc w:val="right"/>
+      <w:pPr>
+        <w:ind w:left="2160" w:hanging="180"/>
+      </w:pPr>
+    </w:lvl>
+    <w:lvl w:ilvl="3" w:tplc="0416000F" w:tentative="1">
+      <w:start w:val="1"/>
+      <w:numFmt w:val="decimal"/>
+      <w:lvlText w:val="%4."/>
+      <w:lvlJc w:val="left"/>
+      <w:pPr>
+        <w:ind w:left="2880" w:hanging="360"/>
+      </w:pPr>
+    </w:lvl>
+    <w:lvl w:ilvl="4" w:tplc="04160019" w:tentative="1">
+      <w:start w:val="1"/>
+      <w:numFmt w:val="lowerLetter"/>
+      <w:lvlText w:val="%5."/>
+      <w:lvlJc w:val="left"/>
+      <w:pPr>
+        <w:ind w:left="3600" w:hanging="360"/>
+      </w:pPr>
+    </w:lvl>
+    <w:lvl w:ilvl="5" w:tplc="0416001B" w:tentative="1">
+      <w:start w:val="1"/>
+      <w:numFmt w:val="lowerRoman"/>
+      <w:lvlText w:val="%6."/>
+      <w:lvlJc w:val="right"/>
+      <w:pPr>
+        <w:ind w:left="4320" w:hanging="180"/>
+      </w:pPr>
+    </w:lvl>
+    <w:lvl w:ilvl="6" w:tplc="0416000F" w:tentative="1">
+      <w:start w:val="1"/>
+      <w:numFmt w:val="decimal"/>
+      <w:lvlText w:val="%7."/>
+      <w:lvlJc w:val="left"/>
+      <w:pPr>
+        <w:ind w:left="5040" w:hanging="360"/>
+      </w:pPr>
+    </w:lvl>
+    <w:lvl w:ilvl="7" w:tplc="04160019" w:tentative="1">
+      <w:start w:val="1"/>
+      <w:numFmt w:val="lowerLetter"/>
+      <w:lvlText w:val="%8."/>
+      <w:lvlJc w:val="left"/>
+      <w:pPr>
+        <w:ind w:left="5760" w:hanging="360"/>
+      </w:pPr>
+    </w:lvl>
+    <w:lvl w:ilvl="8" w:tplc="0416001B" w:tentative="1">
+      <w:start w:val="1"/>
+      <w:numFmt w:val="lowerRoman"/>
+      <w:lvlText w:val="%9."/>
+      <w:lvlJc w:val="right"/>
+      <w:pPr>
+        <w:ind w:left="6480" w:hanging="180"/>
+      </w:pPr>
+    </w:lvl>
+  </w:abstractNum>
+  <w:num w:numId="1" w16cid:durableId="1301615182">
+    <w:abstractNumId w:val="1"/>
+  </w:num>
+  <w:num w:numId="2" w16cid:durableId="202788655">
+    <w:abstractNumId w:val="0"/>
+  </w:num>
+</w:numbering>
 </file>
 
 <file path=word/styles.xml><?xml version="1.0" encoding="utf-8"?>
@@ -859,6 +3839,36 @@
       <w:color w:val="808080"/>
     </w:rPr>
   </w:style>
+  <w:style w:type="table" w:styleId="Tabelacomgrade">
+    <w:name w:val="Table Grid"/>
+    <w:basedOn w:val="Tabelanormal"/>
+    <w:uiPriority w:val="39"/>
+    <w:rsid w:val="005C2F0E"/>
+    <w:pPr>
+      <w:spacing w:after="0" w:line="240" w:lineRule="auto"/>
+    </w:pPr>
+    <w:tblPr>
+      <w:tblBorders>
+        <w:top w:val="single" w:sz="4" w:space="0" w:color="auto"/>
+        <w:left w:val="single" w:sz="4" w:space="0" w:color="auto"/>
+        <w:bottom w:val="single" w:sz="4" w:space="0" w:color="auto"/>
+        <w:right w:val="single" w:sz="4" w:space="0" w:color="auto"/>
+        <w:insideH w:val="single" w:sz="4" w:space="0" w:color="auto"/>
+        <w:insideV w:val="single" w:sz="4" w:space="0" w:color="auto"/>
+      </w:tblBorders>
+    </w:tblPr>
+  </w:style>
+  <w:style w:type="paragraph" w:styleId="PargrafodaLista">
+    <w:name w:val="List Paragraph"/>
+    <w:basedOn w:val="Normal"/>
+    <w:uiPriority w:val="34"/>
+    <w:qFormat/>
+    <w:rsid w:val="009E33E6"/>
+    <w:pPr>
+      <w:ind w:left="720"/>
+      <w:contextualSpacing/>
+    </w:pPr>
+  </w:style>
 </w:styles>
 </file>
 

</xml_diff>